<commit_message>
Creacion del diagrama de despliegue y corrección del documento final
</commit_message>
<xml_diff>
--- a/Artefactos/Documento entrega final.docx
+++ b/Artefactos/Documento entrega final.docx
@@ -448,7 +448,7 @@
           <w:b/>
           <w:sz w:val="36"/>
         </w:rPr>
-        <w:t>SISTEMA PARA ESCUELA DE DANZA “ARED ESPACIO”</w:t>
+        <w:t>STREAMING DE AUDIO</w:t>
       </w:r>
     </w:p>
     <w:p>
@@ -606,7 +606,11 @@
     <w:sdt>
       <w:sdtPr>
         <w:rPr>
-          <w:lang w:val="es-ES"/>
+          <w:rFonts w:asciiTheme="minorHAnsi" w:eastAsiaTheme="minorHAnsi" w:hAnsiTheme="minorHAnsi" w:cstheme="minorBidi"/>
+          <w:color w:val="auto"/>
+          <w:sz w:val="22"/>
+          <w:szCs w:val="22"/>
+          <w:lang w:val="es-ES" w:eastAsia="en-US"/>
         </w:rPr>
         <w:id w:val="-1204546620"/>
         <w:docPartObj>
@@ -616,13 +620,8 @@
       </w:sdtPr>
       <w:sdtEndPr>
         <w:rPr>
-          <w:rFonts w:asciiTheme="minorHAnsi" w:eastAsiaTheme="minorHAnsi" w:hAnsiTheme="minorHAnsi" w:cstheme="minorBidi"/>
           <w:b/>
           <w:bCs/>
-          <w:color w:val="auto"/>
-          <w:sz w:val="22"/>
-          <w:szCs w:val="22"/>
-          <w:lang w:eastAsia="en-US"/>
         </w:rPr>
       </w:sdtEndPr>
       <w:sdtContent>
@@ -673,130 +672,13 @@
             </w:rPr>
             <w:fldChar w:fldCharType="separate"/>
           </w:r>
-          <w:bookmarkStart w:id="0" w:name="_GoBack"/>
-          <w:bookmarkEnd w:id="0"/>
-          <w:r>
-            <w:rPr>
-              <w:rStyle w:val="Hipervnculo"/>
-              <w:noProof/>
-            </w:rPr>
-            <w:fldChar w:fldCharType="begin"/>
-          </w:r>
-          <w:r>
-            <w:rPr>
-              <w:rStyle w:val="Hipervnculo"/>
-              <w:noProof/>
-            </w:rPr>
-            <w:instrText xml:space="preserve"> </w:instrText>
-          </w:r>
-          <w:r>
-            <w:rPr>
-              <w:noProof/>
-            </w:rPr>
-            <w:instrText>HYPERLINK \l "_Toc516860293"</w:instrText>
-          </w:r>
-          <w:r>
-            <w:rPr>
-              <w:rStyle w:val="Hipervnculo"/>
-              <w:noProof/>
-            </w:rPr>
-            <w:instrText xml:space="preserve"> </w:instrText>
-          </w:r>
-          <w:r>
-            <w:rPr>
-              <w:rStyle w:val="Hipervnculo"/>
-              <w:noProof/>
-            </w:rPr>
-          </w:r>
-          <w:r>
-            <w:rPr>
-              <w:rStyle w:val="Hipervnculo"/>
-              <w:noProof/>
-            </w:rPr>
-            <w:fldChar w:fldCharType="separate"/>
-          </w:r>
-          <w:r>
-            <w:rPr>
-              <w:rStyle w:val="Hipervnculo"/>
-              <w:noProof/>
-            </w:rPr>
-            <w:t>Modelo de dominio</w:t>
-          </w:r>
-          <w:r>
-            <w:rPr>
-              <w:noProof/>
-              <w:webHidden/>
-            </w:rPr>
-            <w:tab/>
-          </w:r>
-          <w:r>
-            <w:rPr>
-              <w:noProof/>
-              <w:webHidden/>
-            </w:rPr>
-            <w:fldChar w:fldCharType="begin"/>
-          </w:r>
-          <w:r>
-            <w:rPr>
-              <w:noProof/>
-              <w:webHidden/>
-            </w:rPr>
-            <w:instrText xml:space="preserve"> PAGEREF _Toc516860293 \h </w:instrText>
-          </w:r>
-          <w:r>
-            <w:rPr>
-              <w:noProof/>
-              <w:webHidden/>
-            </w:rPr>
-          </w:r>
-          <w:r>
-            <w:rPr>
-              <w:noProof/>
-              <w:webHidden/>
-            </w:rPr>
-            <w:fldChar w:fldCharType="separate"/>
-          </w:r>
-          <w:r>
-            <w:rPr>
-              <w:noProof/>
-              <w:webHidden/>
-            </w:rPr>
-            <w:t>4</w:t>
-          </w:r>
-          <w:r>
-            <w:rPr>
-              <w:noProof/>
-              <w:webHidden/>
-            </w:rPr>
-            <w:fldChar w:fldCharType="end"/>
-          </w:r>
-          <w:r>
-            <w:rPr>
-              <w:rStyle w:val="Hipervnculo"/>
-              <w:noProof/>
-            </w:rPr>
-            <w:fldChar w:fldCharType="end"/>
-          </w:r>
-        </w:p>
-        <w:p>
-          <w:pPr>
-            <w:pStyle w:val="TDC1"/>
-            <w:tabs>
-              <w:tab w:val="right" w:leader="dot" w:pos="8828"/>
-            </w:tabs>
-            <w:rPr>
-              <w:rFonts w:eastAsiaTheme="minorEastAsia"/>
-              <w:noProof/>
-              <w:lang w:eastAsia="es-MX"/>
-            </w:rPr>
-          </w:pPr>
-          <w:hyperlink w:anchor="_Toc516860294" w:history="1">
+          <w:hyperlink w:anchor="_Toc517082149" w:history="1">
             <w:r>
               <w:rPr>
                 <w:rStyle w:val="Hipervnculo"/>
                 <w:noProof/>
               </w:rPr>
-              <w:t>Diagrama relacional</w:t>
+              <w:t>Modelo de dominio</w:t>
             </w:r>
             <w:r>
               <w:rPr>
@@ -817,7 +699,7 @@
                 <w:noProof/>
                 <w:webHidden/>
               </w:rPr>
-              <w:instrText xml:space="preserve"> PAGEREF _Toc516860294 \h </w:instrText>
+              <w:instrText xml:space="preserve"> PAGEREF _Toc517082149 \h </w:instrText>
             </w:r>
             <w:r>
               <w:rPr>
@@ -860,13 +742,13 @@
               <w:lang w:eastAsia="es-MX"/>
             </w:rPr>
           </w:pPr>
-          <w:hyperlink w:anchor="_Toc516860295" w:history="1">
+          <w:hyperlink w:anchor="_Toc517082150" w:history="1">
             <w:r>
               <w:rPr>
                 <w:rStyle w:val="Hipervnculo"/>
                 <w:noProof/>
               </w:rPr>
-              <w:t>Diagramas de casos uso</w:t>
+              <w:t>Diagrama relacional</w:t>
             </w:r>
             <w:r>
               <w:rPr>
@@ -887,7 +769,7 @@
                 <w:noProof/>
                 <w:webHidden/>
               </w:rPr>
-              <w:instrText xml:space="preserve"> PAGEREF _Toc516860295 \h </w:instrText>
+              <w:instrText xml:space="preserve"> PAGEREF _Toc517082150 \h </w:instrText>
             </w:r>
             <w:r>
               <w:rPr>
@@ -907,7 +789,7 @@
                 <w:noProof/>
                 <w:webHidden/>
               </w:rPr>
-              <w:t>5</w:t>
+              <w:t>4</w:t>
             </w:r>
             <w:r>
               <w:rPr>
@@ -930,13 +812,13 @@
               <w:lang w:eastAsia="es-MX"/>
             </w:rPr>
           </w:pPr>
-          <w:hyperlink w:anchor="_Toc516860296" w:history="1">
+          <w:hyperlink w:anchor="_Toc517082151" w:history="1">
             <w:r>
               <w:rPr>
                 <w:rStyle w:val="Hipervnculo"/>
                 <w:noProof/>
               </w:rPr>
-              <w:t>Casos de uso</w:t>
+              <w:t>Diagramas de casos uso</w:t>
             </w:r>
             <w:r>
               <w:rPr>
@@ -957,7 +839,7 @@
                 <w:noProof/>
                 <w:webHidden/>
               </w:rPr>
-              <w:instrText xml:space="preserve"> PAGEREF _Toc516860296 \h </w:instrText>
+              <w:instrText xml:space="preserve"> PAGEREF _Toc517082151 \h </w:instrText>
             </w:r>
             <w:r>
               <w:rPr>
@@ -977,7 +859,147 @@
                 <w:noProof/>
                 <w:webHidden/>
               </w:rPr>
+              <w:t>5</w:t>
+            </w:r>
+            <w:r>
+              <w:rPr>
+                <w:noProof/>
+                <w:webHidden/>
+              </w:rPr>
+              <w:fldChar w:fldCharType="end"/>
+            </w:r>
+          </w:hyperlink>
+        </w:p>
+        <w:p>
+          <w:pPr>
+            <w:pStyle w:val="TDC1"/>
+            <w:tabs>
+              <w:tab w:val="right" w:leader="dot" w:pos="8828"/>
+            </w:tabs>
+            <w:rPr>
+              <w:rFonts w:eastAsiaTheme="minorEastAsia"/>
+              <w:noProof/>
+              <w:lang w:eastAsia="es-MX"/>
+            </w:rPr>
+          </w:pPr>
+          <w:hyperlink w:anchor="_Toc517082152" w:history="1">
+            <w:r>
+              <w:rPr>
+                <w:rStyle w:val="Hipervnculo"/>
+                <w:noProof/>
+              </w:rPr>
+              <w:t>Diagrama de despliegue</w:t>
+            </w:r>
+            <w:r>
+              <w:rPr>
+                <w:noProof/>
+                <w:webHidden/>
+              </w:rPr>
+              <w:tab/>
+            </w:r>
+            <w:r>
+              <w:rPr>
+                <w:noProof/>
+                <w:webHidden/>
+              </w:rPr>
+              <w:fldChar w:fldCharType="begin"/>
+            </w:r>
+            <w:r>
+              <w:rPr>
+                <w:noProof/>
+                <w:webHidden/>
+              </w:rPr>
+              <w:instrText xml:space="preserve"> PAGEREF _Toc517082152 \h </w:instrText>
+            </w:r>
+            <w:r>
+              <w:rPr>
+                <w:noProof/>
+                <w:webHidden/>
+              </w:rPr>
+            </w:r>
+            <w:r>
+              <w:rPr>
+                <w:noProof/>
+                <w:webHidden/>
+              </w:rPr>
+              <w:fldChar w:fldCharType="separate"/>
+            </w:r>
+            <w:r>
+              <w:rPr>
+                <w:noProof/>
+                <w:webHidden/>
+              </w:rPr>
               <w:t>6</w:t>
+            </w:r>
+            <w:r>
+              <w:rPr>
+                <w:noProof/>
+                <w:webHidden/>
+              </w:rPr>
+              <w:fldChar w:fldCharType="end"/>
+            </w:r>
+          </w:hyperlink>
+        </w:p>
+        <w:p>
+          <w:pPr>
+            <w:pStyle w:val="TDC1"/>
+            <w:tabs>
+              <w:tab w:val="right" w:leader="dot" w:pos="8828"/>
+            </w:tabs>
+            <w:rPr>
+              <w:rFonts w:eastAsiaTheme="minorEastAsia"/>
+              <w:noProof/>
+              <w:lang w:eastAsia="es-MX"/>
+            </w:rPr>
+          </w:pPr>
+          <w:hyperlink w:anchor="_Toc517082153" w:history="1">
+            <w:r>
+              <w:rPr>
+                <w:rStyle w:val="Hipervnculo"/>
+                <w:noProof/>
+              </w:rPr>
+              <w:t>Casos de uso</w:t>
+            </w:r>
+            <w:r>
+              <w:rPr>
+                <w:noProof/>
+                <w:webHidden/>
+              </w:rPr>
+              <w:tab/>
+            </w:r>
+            <w:r>
+              <w:rPr>
+                <w:noProof/>
+                <w:webHidden/>
+              </w:rPr>
+              <w:fldChar w:fldCharType="begin"/>
+            </w:r>
+            <w:r>
+              <w:rPr>
+                <w:noProof/>
+                <w:webHidden/>
+              </w:rPr>
+              <w:instrText xml:space="preserve"> PAGEREF _Toc517082153 \h </w:instrText>
+            </w:r>
+            <w:r>
+              <w:rPr>
+                <w:noProof/>
+                <w:webHidden/>
+              </w:rPr>
+            </w:r>
+            <w:r>
+              <w:rPr>
+                <w:noProof/>
+                <w:webHidden/>
+              </w:rPr>
+              <w:fldChar w:fldCharType="separate"/>
+            </w:r>
+            <w:r>
+              <w:rPr>
+                <w:noProof/>
+                <w:webHidden/>
+              </w:rPr>
+              <w:t>7</w:t>
             </w:r>
             <w:r>
               <w:rPr>
@@ -1000,7 +1022,7 @@
               <w:lang w:eastAsia="es-MX"/>
             </w:rPr>
           </w:pPr>
-          <w:hyperlink w:anchor="_Toc516860297" w:history="1">
+          <w:hyperlink w:anchor="_Toc517082154" w:history="1">
             <w:r>
               <w:rPr>
                 <w:rStyle w:val="Hipervnculo"/>
@@ -1027,7 +1049,7 @@
                 <w:noProof/>
                 <w:webHidden/>
               </w:rPr>
-              <w:instrText xml:space="preserve"> PAGEREF _Toc516860297 \h </w:instrText>
+              <w:instrText xml:space="preserve"> PAGEREF _Toc517082154 \h </w:instrText>
             </w:r>
             <w:r>
               <w:rPr>
@@ -1047,7 +1069,7 @@
                 <w:noProof/>
                 <w:webHidden/>
               </w:rPr>
-              <w:t>6</w:t>
+              <w:t>7</w:t>
             </w:r>
             <w:r>
               <w:rPr>
@@ -1070,7 +1092,7 @@
               <w:lang w:eastAsia="es-MX"/>
             </w:rPr>
           </w:pPr>
-          <w:hyperlink w:anchor="_Toc516860298" w:history="1">
+          <w:hyperlink w:anchor="_Toc517082155" w:history="1">
             <w:r>
               <w:rPr>
                 <w:rStyle w:val="Hipervnculo"/>
@@ -1097,7 +1119,7 @@
                 <w:noProof/>
                 <w:webHidden/>
               </w:rPr>
-              <w:instrText xml:space="preserve"> PAGEREF _Toc516860298 \h </w:instrText>
+              <w:instrText xml:space="preserve"> PAGEREF _Toc517082155 \h </w:instrText>
             </w:r>
             <w:r>
               <w:rPr>
@@ -1117,7 +1139,7 @@
                 <w:noProof/>
                 <w:webHidden/>
               </w:rPr>
-              <w:t>9</w:t>
+              <w:t>10</w:t>
             </w:r>
             <w:r>
               <w:rPr>
@@ -1140,7 +1162,7 @@
               <w:lang w:eastAsia="es-MX"/>
             </w:rPr>
           </w:pPr>
-          <w:hyperlink w:anchor="_Toc516860299" w:history="1">
+          <w:hyperlink w:anchor="_Toc517082156" w:history="1">
             <w:r>
               <w:rPr>
                 <w:rStyle w:val="Hipervnculo"/>
@@ -1167,7 +1189,7 @@
                 <w:noProof/>
                 <w:webHidden/>
               </w:rPr>
-              <w:instrText xml:space="preserve"> PAGEREF _Toc516860299 \h </w:instrText>
+              <w:instrText xml:space="preserve"> PAGEREF _Toc517082156 \h </w:instrText>
             </w:r>
             <w:r>
               <w:rPr>
@@ -1187,7 +1209,7 @@
                 <w:noProof/>
                 <w:webHidden/>
               </w:rPr>
-              <w:t>11</w:t>
+              <w:t>12</w:t>
             </w:r>
             <w:r>
               <w:rPr>
@@ -1210,7 +1232,7 @@
               <w:lang w:eastAsia="es-MX"/>
             </w:rPr>
           </w:pPr>
-          <w:hyperlink w:anchor="_Toc516860300" w:history="1">
+          <w:hyperlink w:anchor="_Toc517082157" w:history="1">
             <w:r>
               <w:rPr>
                 <w:rStyle w:val="Hipervnculo"/>
@@ -1237,7 +1259,7 @@
                 <w:noProof/>
                 <w:webHidden/>
               </w:rPr>
-              <w:instrText xml:space="preserve"> PAGEREF _Toc516860300 \h </w:instrText>
+              <w:instrText xml:space="preserve"> PAGEREF _Toc517082157 \h </w:instrText>
             </w:r>
             <w:r>
               <w:rPr>
@@ -1257,7 +1279,7 @@
                 <w:noProof/>
                 <w:webHidden/>
               </w:rPr>
-              <w:t>13</w:t>
+              <w:t>14</w:t>
             </w:r>
             <w:r>
               <w:rPr>
@@ -1280,7 +1302,7 @@
               <w:lang w:eastAsia="es-MX"/>
             </w:rPr>
           </w:pPr>
-          <w:hyperlink w:anchor="_Toc516860301" w:history="1">
+          <w:hyperlink w:anchor="_Toc517082158" w:history="1">
             <w:r>
               <w:rPr>
                 <w:rStyle w:val="Hipervnculo"/>
@@ -1307,7 +1329,7 @@
                 <w:noProof/>
                 <w:webHidden/>
               </w:rPr>
-              <w:instrText xml:space="preserve"> PAGEREF _Toc516860301 \h </w:instrText>
+              <w:instrText xml:space="preserve"> PAGEREF _Toc517082158 \h </w:instrText>
             </w:r>
             <w:r>
               <w:rPr>
@@ -1327,7 +1349,7 @@
                 <w:noProof/>
                 <w:webHidden/>
               </w:rPr>
-              <w:t>14</w:t>
+              <w:t>15</w:t>
             </w:r>
             <w:r>
               <w:rPr>
@@ -1350,7 +1372,7 @@
               <w:lang w:eastAsia="es-MX"/>
             </w:rPr>
           </w:pPr>
-          <w:hyperlink w:anchor="_Toc516860302" w:history="1">
+          <w:hyperlink w:anchor="_Toc517082159" w:history="1">
             <w:r>
               <w:rPr>
                 <w:rStyle w:val="Hipervnculo"/>
@@ -1377,7 +1399,7 @@
                 <w:noProof/>
                 <w:webHidden/>
               </w:rPr>
-              <w:instrText xml:space="preserve"> PAGEREF _Toc516860302 \h </w:instrText>
+              <w:instrText xml:space="preserve"> PAGEREF _Toc517082159 \h </w:instrText>
             </w:r>
             <w:r>
               <w:rPr>
@@ -1397,7 +1419,7 @@
                 <w:noProof/>
                 <w:webHidden/>
               </w:rPr>
-              <w:t>16</w:t>
+              <w:t>17</w:t>
             </w:r>
             <w:r>
               <w:rPr>
@@ -1420,7 +1442,7 @@
               <w:lang w:eastAsia="es-MX"/>
             </w:rPr>
           </w:pPr>
-          <w:hyperlink w:anchor="_Toc516860303" w:history="1">
+          <w:hyperlink w:anchor="_Toc517082160" w:history="1">
             <w:r>
               <w:rPr>
                 <w:rStyle w:val="Hipervnculo"/>
@@ -1447,7 +1469,7 @@
                 <w:noProof/>
                 <w:webHidden/>
               </w:rPr>
-              <w:instrText xml:space="preserve"> PAGEREF _Toc516860303 \h </w:instrText>
+              <w:instrText xml:space="preserve"> PAGEREF _Toc517082160 \h </w:instrText>
             </w:r>
             <w:r>
               <w:rPr>
@@ -1467,7 +1489,7 @@
                 <w:noProof/>
                 <w:webHidden/>
               </w:rPr>
-              <w:t>19</w:t>
+              <w:t>20</w:t>
             </w:r>
             <w:r>
               <w:rPr>
@@ -1490,7 +1512,7 @@
               <w:lang w:eastAsia="es-MX"/>
             </w:rPr>
           </w:pPr>
-          <w:hyperlink w:anchor="_Toc516860304" w:history="1">
+          <w:hyperlink w:anchor="_Toc517082161" w:history="1">
             <w:r>
               <w:rPr>
                 <w:rStyle w:val="Hipervnculo"/>
@@ -1517,7 +1539,7 @@
                 <w:noProof/>
                 <w:webHidden/>
               </w:rPr>
-              <w:instrText xml:space="preserve"> PAGEREF _Toc516860304 \h </w:instrText>
+              <w:instrText xml:space="preserve"> PAGEREF _Toc517082161 \h </w:instrText>
             </w:r>
             <w:r>
               <w:rPr>
@@ -1537,7 +1559,7 @@
                 <w:noProof/>
                 <w:webHidden/>
               </w:rPr>
-              <w:t>20</w:t>
+              <w:t>21</w:t>
             </w:r>
             <w:r>
               <w:rPr>
@@ -1560,7 +1582,7 @@
               <w:lang w:eastAsia="es-MX"/>
             </w:rPr>
           </w:pPr>
-          <w:hyperlink w:anchor="_Toc516860305" w:history="1">
+          <w:hyperlink w:anchor="_Toc517082162" w:history="1">
             <w:r>
               <w:rPr>
                 <w:rStyle w:val="Hipervnculo"/>
@@ -1587,7 +1609,7 @@
                 <w:noProof/>
                 <w:webHidden/>
               </w:rPr>
-              <w:instrText xml:space="preserve"> PAGEREF _Toc516860305 \h </w:instrText>
+              <w:instrText xml:space="preserve"> PAGEREF _Toc517082162 \h </w:instrText>
             </w:r>
             <w:r>
               <w:rPr>
@@ -1607,7 +1629,7 @@
                 <w:noProof/>
                 <w:webHidden/>
               </w:rPr>
-              <w:t>23</w:t>
+              <w:t>24</w:t>
             </w:r>
             <w:r>
               <w:rPr>
@@ -1630,7 +1652,7 @@
               <w:lang w:eastAsia="es-MX"/>
             </w:rPr>
           </w:pPr>
-          <w:hyperlink w:anchor="_Toc516860306" w:history="1">
+          <w:hyperlink w:anchor="_Toc517082163" w:history="1">
             <w:r>
               <w:rPr>
                 <w:rStyle w:val="Hipervnculo"/>
@@ -1657,7 +1679,7 @@
                 <w:noProof/>
                 <w:webHidden/>
               </w:rPr>
-              <w:instrText xml:space="preserve"> PAGEREF _Toc516860306 \h </w:instrText>
+              <w:instrText xml:space="preserve"> PAGEREF _Toc517082163 \h </w:instrText>
             </w:r>
             <w:r>
               <w:rPr>
@@ -1677,7 +1699,7 @@
                 <w:noProof/>
                 <w:webHidden/>
               </w:rPr>
-              <w:t>25</w:t>
+              <w:t>26</w:t>
             </w:r>
             <w:r>
               <w:rPr>
@@ -1700,7 +1722,7 @@
               <w:lang w:eastAsia="es-MX"/>
             </w:rPr>
           </w:pPr>
-          <w:hyperlink w:anchor="_Toc516860307" w:history="1">
+          <w:hyperlink w:anchor="_Toc517082164" w:history="1">
             <w:r>
               <w:rPr>
                 <w:rStyle w:val="Hipervnculo"/>
@@ -1727,7 +1749,7 @@
                 <w:noProof/>
                 <w:webHidden/>
               </w:rPr>
-              <w:instrText xml:space="preserve"> PAGEREF _Toc516860307 \h </w:instrText>
+              <w:instrText xml:space="preserve"> PAGEREF _Toc517082164 \h </w:instrText>
             </w:r>
             <w:r>
               <w:rPr>
@@ -1747,7 +1769,7 @@
                 <w:noProof/>
                 <w:webHidden/>
               </w:rPr>
-              <w:t>27</w:t>
+              <w:t>28</w:t>
             </w:r>
             <w:r>
               <w:rPr>
@@ -1770,7 +1792,7 @@
               <w:lang w:eastAsia="es-MX"/>
             </w:rPr>
           </w:pPr>
-          <w:hyperlink w:anchor="_Toc516860308" w:history="1">
+          <w:hyperlink w:anchor="_Toc517082165" w:history="1">
             <w:r>
               <w:rPr>
                 <w:rStyle w:val="Hipervnculo"/>
@@ -1797,7 +1819,7 @@
                 <w:noProof/>
                 <w:webHidden/>
               </w:rPr>
-              <w:instrText xml:space="preserve"> PAGEREF _Toc516860308 \h </w:instrText>
+              <w:instrText xml:space="preserve"> PAGEREF _Toc517082165 \h </w:instrText>
             </w:r>
             <w:r>
               <w:rPr>
@@ -1817,7 +1839,7 @@
                 <w:noProof/>
                 <w:webHidden/>
               </w:rPr>
-              <w:t>31</w:t>
+              <w:t>32</w:t>
             </w:r>
             <w:r>
               <w:rPr>
@@ -3736,12 +3758,12 @@
         <w:pStyle w:val="Ttulo1"/>
         <w:spacing w:line="360" w:lineRule="auto"/>
       </w:pPr>
-      <w:bookmarkStart w:id="1" w:name="_Toc516860293"/>
+      <w:bookmarkStart w:id="0" w:name="_Toc517082149"/>
       <w:r>
         <w:lastRenderedPageBreak/>
         <w:t>Modelo de dominio</w:t>
       </w:r>
-      <w:bookmarkEnd w:id="1"/>
+      <w:bookmarkEnd w:id="0"/>
     </w:p>
     <w:p>
       <w:pPr>
@@ -3809,7 +3831,7 @@
           <w:color w:val="auto"/>
         </w:rPr>
       </w:pPr>
-      <w:bookmarkStart w:id="2" w:name="_Toc516860262"/>
+      <w:bookmarkStart w:id="1" w:name="_Toc516860262"/>
       <w:r>
         <w:rPr>
           <w:color w:val="auto"/>
@@ -3853,17 +3875,17 @@
         </w:rPr>
         <w:t xml:space="preserve"> Modelo de dominio</w:t>
       </w:r>
-      <w:bookmarkEnd w:id="2"/>
+      <w:bookmarkEnd w:id="1"/>
     </w:p>
     <w:p>
       <w:pPr>
         <w:pStyle w:val="Ttulo1"/>
       </w:pPr>
-      <w:bookmarkStart w:id="3" w:name="_Toc516860294"/>
+      <w:bookmarkStart w:id="2" w:name="_Toc517082150"/>
       <w:r>
         <w:t>Diagrama relacional</w:t>
       </w:r>
-      <w:bookmarkEnd w:id="3"/>
+      <w:bookmarkEnd w:id="2"/>
       <w:r>
         <w:t xml:space="preserve"> </w:t>
       </w:r>
@@ -3934,7 +3956,7 @@
           <w:color w:val="auto"/>
         </w:rPr>
       </w:pPr>
-      <w:bookmarkStart w:id="4" w:name="_Toc516860263"/>
+      <w:bookmarkStart w:id="3" w:name="_Toc516860263"/>
       <w:r>
         <w:rPr>
           <w:color w:val="auto"/>
@@ -3978,19 +4000,19 @@
         </w:rPr>
         <w:t xml:space="preserve"> Diagrama relacional</w:t>
       </w:r>
-      <w:bookmarkEnd w:id="4"/>
+      <w:bookmarkEnd w:id="3"/>
     </w:p>
     <w:p>
       <w:pPr>
         <w:pStyle w:val="Ttulo1"/>
         <w:spacing w:line="360" w:lineRule="auto"/>
       </w:pPr>
-      <w:bookmarkStart w:id="5" w:name="_Toc516860295"/>
+      <w:bookmarkStart w:id="4" w:name="_Toc517082151"/>
       <w:r>
         <w:lastRenderedPageBreak/>
         <w:t>Diagramas de casos uso</w:t>
       </w:r>
-      <w:bookmarkEnd w:id="5"/>
+      <w:bookmarkEnd w:id="4"/>
     </w:p>
     <w:p>
       <w:pPr>
@@ -4057,7 +4079,7 @@
           <w:color w:val="auto"/>
         </w:rPr>
       </w:pPr>
-      <w:bookmarkStart w:id="6" w:name="_Toc516860264"/>
+      <w:bookmarkStart w:id="5" w:name="_Toc516860264"/>
       <w:r>
         <w:rPr>
           <w:color w:val="auto"/>
@@ -4119,7 +4141,7 @@
         </w:rPr>
         <w:t>so</w:t>
       </w:r>
-      <w:bookmarkEnd w:id="6"/>
+      <w:bookmarkEnd w:id="5"/>
     </w:p>
     <w:p/>
     <w:p/>
@@ -4129,15 +4151,98 @@
     <w:p/>
     <w:p/>
     <w:p/>
+    <w:p/>
+    <w:p/>
+    <w:p>
+      <w:pPr>
+        <w:pStyle w:val="Ttulo1"/>
+      </w:pPr>
+      <w:bookmarkStart w:id="6" w:name="_Toc517082152"/>
+      <w:r>
+        <w:lastRenderedPageBreak/>
+        <w:t>Diagrama de despliegue</w:t>
+      </w:r>
+      <w:bookmarkEnd w:id="6"/>
+    </w:p>
+    <w:p>
+      <w:r>
+        <w:rPr>
+          <w:noProof/>
+        </w:rPr>
+        <w:drawing>
+          <wp:inline distT="0" distB="0" distL="0" distR="0">
+            <wp:extent cx="5610225" cy="4648200"/>
+            <wp:effectExtent l="0" t="0" r="9525" b="0"/>
+            <wp:docPr id="15" name="Imagen 15"/>
+            <wp:cNvGraphicFramePr>
+              <a:graphicFrameLocks xmlns:a="http://schemas.openxmlformats.org/drawingml/2006/main" noChangeAspect="1"/>
+            </wp:cNvGraphicFramePr>
+            <a:graphic xmlns:a="http://schemas.openxmlformats.org/drawingml/2006/main">
+              <a:graphicData uri="http://schemas.openxmlformats.org/drawingml/2006/picture">
+                <pic:pic xmlns:pic="http://schemas.openxmlformats.org/drawingml/2006/picture">
+                  <pic:nvPicPr>
+                    <pic:cNvPr id="0" name="Picture 1"/>
+                    <pic:cNvPicPr>
+                      <a:picLocks noChangeAspect="1" noChangeArrowheads="1"/>
+                    </pic:cNvPicPr>
+                  </pic:nvPicPr>
+                  <pic:blipFill>
+                    <a:blip r:embed="rId12">
+                      <a:extLst>
+                        <a:ext uri="{28A0092B-C50C-407E-A947-70E740481C1C}">
+                          <a14:useLocalDpi xmlns:a14="http://schemas.microsoft.com/office/drawing/2010/main" val="0"/>
+                        </a:ext>
+                      </a:extLst>
+                    </a:blip>
+                    <a:srcRect/>
+                    <a:stretch>
+                      <a:fillRect/>
+                    </a:stretch>
+                  </pic:blipFill>
+                  <pic:spPr bwMode="auto">
+                    <a:xfrm>
+                      <a:off x="0" y="0"/>
+                      <a:ext cx="5610225" cy="4648200"/>
+                    </a:xfrm>
+                    <a:prstGeom prst="rect">
+                      <a:avLst/>
+                    </a:prstGeom>
+                    <a:noFill/>
+                    <a:ln>
+                      <a:noFill/>
+                    </a:ln>
+                  </pic:spPr>
+                </pic:pic>
+              </a:graphicData>
+            </a:graphic>
+          </wp:inline>
+        </w:drawing>
+      </w:r>
+    </w:p>
+    <w:p/>
+    <w:p/>
+    <w:p/>
+    <w:p/>
+    <w:p/>
+    <w:p/>
+    <w:p/>
+    <w:p/>
+    <w:p/>
+    <w:p/>
     <w:p>
       <w:pPr>
         <w:pStyle w:val="Ttulo1"/>
         <w:spacing w:after="240" w:line="360" w:lineRule="auto"/>
       </w:pPr>
-      <w:bookmarkStart w:id="7" w:name="_Toc516860296"/>
+      <w:bookmarkStart w:id="7" w:name="_Toc517082153"/>
       <w:r>
         <w:lastRenderedPageBreak/>
-        <w:t>Casos de uso</w:t>
+        <w:t>C</w:t>
+      </w:r>
+      <w:bookmarkStart w:id="8" w:name="_GoBack"/>
+      <w:bookmarkEnd w:id="8"/>
+      <w:r>
+        <w:t>asos de uso</w:t>
       </w:r>
       <w:bookmarkEnd w:id="7"/>
     </w:p>
@@ -4146,14 +4251,14 @@
         <w:pStyle w:val="Ttulo2"/>
         <w:spacing w:after="240" w:line="360" w:lineRule="auto"/>
       </w:pPr>
-      <w:bookmarkStart w:id="8" w:name="_Toc516860297"/>
+      <w:bookmarkStart w:id="9" w:name="_Toc517082154"/>
       <w:r>
         <w:t xml:space="preserve">CU-01 Crear </w:t>
       </w:r>
       <w:r>
         <w:t>cuenta</w:t>
       </w:r>
-      <w:bookmarkEnd w:id="8"/>
+      <w:bookmarkEnd w:id="9"/>
     </w:p>
     <w:p>
       <w:pPr>
@@ -5635,6 +5740,12 @@
         </w:tc>
       </w:tr>
     </w:tbl>
+    <w:p>
+      <w:pPr>
+        <w:keepNext/>
+        <w:spacing w:before="240" w:line="360" w:lineRule="auto"/>
+      </w:pPr>
+    </w:p>
     <w:p>
       <w:pPr>
         <w:keepNext/>
@@ -5662,7 +5773,7 @@
                     </pic:cNvPicPr>
                   </pic:nvPicPr>
                   <pic:blipFill>
-                    <a:blip r:embed="rId12">
+                    <a:blip r:embed="rId13">
                       <a:extLst>
                         <a:ext uri="{28A0092B-C50C-407E-A947-70E740481C1C}">
                           <a14:useLocalDpi xmlns:a14="http://schemas.microsoft.com/office/drawing/2010/main" val="0"/>
@@ -5701,7 +5812,7 @@
           <w:color w:val="auto"/>
         </w:rPr>
       </w:pPr>
-      <w:bookmarkStart w:id="9" w:name="_Toc516860265"/>
+      <w:bookmarkStart w:id="10" w:name="_Toc516860265"/>
       <w:r>
         <w:rPr>
           <w:color w:val="auto"/>
@@ -5745,7 +5856,7 @@
         </w:rPr>
         <w:t xml:space="preserve"> Diagrama de robustez de CU-01 Crear cuenta</w:t>
       </w:r>
-      <w:bookmarkEnd w:id="9"/>
+      <w:bookmarkEnd w:id="10"/>
     </w:p>
     <w:p>
       <w:pPr>
@@ -5775,7 +5886,7 @@
                     </pic:cNvPicPr>
                   </pic:nvPicPr>
                   <pic:blipFill>
-                    <a:blip r:embed="rId13">
+                    <a:blip r:embed="rId14">
                       <a:extLst>
                         <a:ext uri="{28A0092B-C50C-407E-A947-70E740481C1C}">
                           <a14:useLocalDpi xmlns:a14="http://schemas.microsoft.com/office/drawing/2010/main" val="0"/>
@@ -5814,7 +5925,7 @@
           <w:color w:val="auto"/>
         </w:rPr>
       </w:pPr>
-      <w:bookmarkStart w:id="10" w:name="_Toc516860266"/>
+      <w:bookmarkStart w:id="11" w:name="_Toc516860266"/>
       <w:r>
         <w:rPr>
           <w:color w:val="auto"/>
@@ -5858,7 +5969,7 @@
         </w:rPr>
         <w:t xml:space="preserve"> Diagrama de secuencia de CU-01 Crear cuenta</w:t>
       </w:r>
-      <w:bookmarkEnd w:id="10"/>
+      <w:bookmarkEnd w:id="11"/>
     </w:p>
     <w:p/>
     <w:p/>
@@ -5874,12 +5985,12 @@
         <w:pStyle w:val="Ttulo2"/>
         <w:spacing w:after="240" w:line="360" w:lineRule="auto"/>
       </w:pPr>
-      <w:bookmarkStart w:id="11" w:name="_Toc516860298"/>
+      <w:bookmarkStart w:id="12" w:name="_Toc517082155"/>
       <w:r>
         <w:lastRenderedPageBreak/>
         <w:t>CU-02 Crear lista de reproducción</w:t>
       </w:r>
-      <w:bookmarkEnd w:id="11"/>
+      <w:bookmarkEnd w:id="12"/>
     </w:p>
     <w:p>
       <w:pPr>
@@ -7643,7 +7754,7 @@
                     </pic:cNvPicPr>
                   </pic:nvPicPr>
                   <pic:blipFill>
-                    <a:blip r:embed="rId14">
+                    <a:blip r:embed="rId15">
                       <a:extLst>
                         <a:ext uri="{28A0092B-C50C-407E-A947-70E740481C1C}">
                           <a14:useLocalDpi xmlns:a14="http://schemas.microsoft.com/office/drawing/2010/main" val="0"/>
@@ -7682,7 +7793,7 @@
           <w:color w:val="auto"/>
         </w:rPr>
       </w:pPr>
-      <w:bookmarkStart w:id="12" w:name="_Toc516860267"/>
+      <w:bookmarkStart w:id="13" w:name="_Toc516860267"/>
       <w:r>
         <w:rPr>
           <w:color w:val="auto"/>
@@ -7726,7 +7837,7 @@
         </w:rPr>
         <w:t xml:space="preserve"> Diagrama de robustez de CU-02 Crear lista de reproducción</w:t>
       </w:r>
-      <w:bookmarkEnd w:id="12"/>
+      <w:bookmarkEnd w:id="13"/>
     </w:p>
     <w:p>
       <w:pPr>
@@ -7756,7 +7867,7 @@
                     </pic:cNvPicPr>
                   </pic:nvPicPr>
                   <pic:blipFill>
-                    <a:blip r:embed="rId15">
+                    <a:blip r:embed="rId16">
                       <a:extLst>
                         <a:ext uri="{28A0092B-C50C-407E-A947-70E740481C1C}">
                           <a14:useLocalDpi xmlns:a14="http://schemas.microsoft.com/office/drawing/2010/main" val="0"/>
@@ -7796,7 +7907,7 @@
           <w:color w:val="auto"/>
         </w:rPr>
       </w:pPr>
-      <w:bookmarkStart w:id="13" w:name="_Toc516860268"/>
+      <w:bookmarkStart w:id="14" w:name="_Toc516860268"/>
       <w:r>
         <w:rPr>
           <w:color w:val="auto"/>
@@ -7840,19 +7951,19 @@
         </w:rPr>
         <w:t xml:space="preserve"> Diagrama de secuencia de CU-02 Crear lista de reproducción</w:t>
       </w:r>
-      <w:bookmarkEnd w:id="13"/>
+      <w:bookmarkEnd w:id="14"/>
     </w:p>
     <w:p>
       <w:pPr>
         <w:pStyle w:val="Ttulo2"/>
         <w:spacing w:after="240" w:line="360" w:lineRule="auto"/>
       </w:pPr>
-      <w:bookmarkStart w:id="14" w:name="_Toc516860299"/>
+      <w:bookmarkStart w:id="15" w:name="_Toc517082156"/>
       <w:r>
         <w:lastRenderedPageBreak/>
         <w:t>CU-03 Descargar lista de reproducción</w:t>
       </w:r>
-      <w:bookmarkEnd w:id="14"/>
+      <w:bookmarkEnd w:id="15"/>
     </w:p>
     <w:p>
       <w:pPr>
@@ -8910,6 +9021,7 @@
                 <w:bCs/>
                 <w:color w:val="000000"/>
                 <w:sz w:val="20"/>
+                <w:lang w:val="es-MX"/>
               </w:rPr>
               <w:t xml:space="preserve"> </w:t>
             </w:r>
@@ -9244,8 +9356,8 @@
                 <w:szCs w:val="20"/>
               </w:rPr>
             </w:pPr>
-            <w:bookmarkStart w:id="15" w:name="_Hlk500523785"/>
-            <w:bookmarkEnd w:id="15"/>
+            <w:bookmarkStart w:id="16" w:name="_Hlk500523785"/>
+            <w:bookmarkEnd w:id="16"/>
             <w:r>
               <w:rPr>
                 <w:rFonts w:ascii="Arial" w:hAnsi="Arial" w:cs="Arial"/>
@@ -9289,7 +9401,7 @@
                     </pic:cNvPicPr>
                   </pic:nvPicPr>
                   <pic:blipFill>
-                    <a:blip r:embed="rId16">
+                    <a:blip r:embed="rId17">
                       <a:extLst>
                         <a:ext uri="{28A0092B-C50C-407E-A947-70E740481C1C}">
                           <a14:useLocalDpi xmlns:a14="http://schemas.microsoft.com/office/drawing/2010/main" val="0"/>
@@ -9329,7 +9441,7 @@
           <w:color w:val="auto"/>
         </w:rPr>
       </w:pPr>
-      <w:bookmarkStart w:id="16" w:name="_Toc516860269"/>
+      <w:bookmarkStart w:id="17" w:name="_Toc516860269"/>
       <w:r>
         <w:rPr>
           <w:color w:val="auto"/>
@@ -9373,7 +9485,7 @@
         </w:rPr>
         <w:t xml:space="preserve"> Diagrama de robustez de CU 03-Descargar lista de reproducción</w:t>
       </w:r>
-      <w:bookmarkEnd w:id="16"/>
+      <w:bookmarkEnd w:id="17"/>
     </w:p>
     <w:p>
       <w:pPr>
@@ -9403,7 +9515,7 @@
                     </pic:cNvPicPr>
                   </pic:nvPicPr>
                   <pic:blipFill>
-                    <a:blip r:embed="rId17">
+                    <a:blip r:embed="rId18">
                       <a:extLst>
                         <a:ext uri="{28A0092B-C50C-407E-A947-70E740481C1C}">
                           <a14:useLocalDpi xmlns:a14="http://schemas.microsoft.com/office/drawing/2010/main" val="0"/>
@@ -9443,7 +9555,7 @@
           <w:color w:val="auto"/>
         </w:rPr>
       </w:pPr>
-      <w:bookmarkStart w:id="17" w:name="_Toc516860270"/>
+      <w:bookmarkStart w:id="18" w:name="_Toc516860270"/>
       <w:r>
         <w:rPr>
           <w:color w:val="auto"/>
@@ -9494,14 +9606,14 @@
         </w:rPr>
         <w:t>rama de secuencia de CU-03 Descargar lista de reproducción</w:t>
       </w:r>
-      <w:bookmarkEnd w:id="17"/>
+      <w:bookmarkEnd w:id="18"/>
     </w:p>
     <w:p>
       <w:pPr>
         <w:pStyle w:val="Ttulo2"/>
         <w:spacing w:after="240" w:line="360" w:lineRule="auto"/>
       </w:pPr>
-      <w:bookmarkStart w:id="18" w:name="_Toc516860300"/>
+      <w:bookmarkStart w:id="19" w:name="_Toc517082157"/>
       <w:r>
         <w:lastRenderedPageBreak/>
         <w:t xml:space="preserve">CU-04 </w:t>
@@ -9512,7 +9624,7 @@
       <w:r>
         <w:t xml:space="preserve"> lista de reproducción</w:t>
       </w:r>
-      <w:bookmarkEnd w:id="18"/>
+      <w:bookmarkEnd w:id="19"/>
     </w:p>
     <w:p>
       <w:pPr>
@@ -10460,6 +10572,7 @@
                 <w:bCs/>
                 <w:color w:val="000000"/>
                 <w:sz w:val="20"/>
+                <w:lang w:val="es-MX"/>
               </w:rPr>
             </w:pPr>
           </w:p>
@@ -10899,7 +11012,7 @@
                     </pic:cNvPicPr>
                   </pic:nvPicPr>
                   <pic:blipFill>
-                    <a:blip r:embed="rId18">
+                    <a:blip r:embed="rId19">
                       <a:extLst>
                         <a:ext uri="{28A0092B-C50C-407E-A947-70E740481C1C}">
                           <a14:useLocalDpi xmlns:a14="http://schemas.microsoft.com/office/drawing/2010/main" val="0"/>
@@ -10939,7 +11052,7 @@
           <w:color w:val="auto"/>
         </w:rPr>
       </w:pPr>
-      <w:bookmarkStart w:id="19" w:name="_Toc516860271"/>
+      <w:bookmarkStart w:id="20" w:name="_Toc516860271"/>
       <w:r>
         <w:rPr>
           <w:color w:val="auto"/>
@@ -10995,7 +11108,7 @@
         </w:rPr>
         <w:t xml:space="preserve"> Visualizar lista de reproducción</w:t>
       </w:r>
-      <w:bookmarkEnd w:id="19"/>
+      <w:bookmarkEnd w:id="20"/>
     </w:p>
     <w:p>
       <w:pPr>
@@ -11025,7 +11138,7 @@
                     </pic:cNvPicPr>
                   </pic:nvPicPr>
                   <pic:blipFill>
-                    <a:blip r:embed="rId19">
+                    <a:blip r:embed="rId20">
                       <a:extLst>
                         <a:ext uri="{28A0092B-C50C-407E-A947-70E740481C1C}">
                           <a14:useLocalDpi xmlns:a14="http://schemas.microsoft.com/office/drawing/2010/main" val="0"/>
@@ -11064,7 +11177,7 @@
           <w:color w:val="auto"/>
         </w:rPr>
       </w:pPr>
-      <w:bookmarkStart w:id="20" w:name="_Toc516860272"/>
+      <w:bookmarkStart w:id="21" w:name="_Toc516860272"/>
       <w:r>
         <w:rPr>
           <w:color w:val="auto"/>
@@ -11108,21 +11221,21 @@
         </w:rPr>
         <w:t xml:space="preserve"> Diagrama de secuencia de CU-04 Visualizar lista de reproducción</w:t>
       </w:r>
-      <w:bookmarkEnd w:id="20"/>
+      <w:bookmarkEnd w:id="21"/>
     </w:p>
     <w:p>
       <w:pPr>
         <w:pStyle w:val="Ttulo2"/>
         <w:spacing w:after="240" w:line="360" w:lineRule="auto"/>
       </w:pPr>
-      <w:bookmarkStart w:id="21" w:name="_Toc516860301"/>
+      <w:bookmarkStart w:id="22" w:name="_Toc517082158"/>
       <w:r>
         <w:t xml:space="preserve">CU-05 Visualizar </w:t>
       </w:r>
       <w:r>
         <w:t>historial de reproducción</w:t>
       </w:r>
-      <w:bookmarkEnd w:id="21"/>
+      <w:bookmarkEnd w:id="22"/>
     </w:p>
     <w:p>
       <w:pPr>
@@ -12635,7 +12748,7 @@
                     </pic:cNvPicPr>
                   </pic:nvPicPr>
                   <pic:blipFill>
-                    <a:blip r:embed="rId20">
+                    <a:blip r:embed="rId21">
                       <a:extLst>
                         <a:ext uri="{28A0092B-C50C-407E-A947-70E740481C1C}">
                           <a14:useLocalDpi xmlns:a14="http://schemas.microsoft.com/office/drawing/2010/main" val="0"/>
@@ -12674,7 +12787,7 @@
           <w:color w:val="auto"/>
         </w:rPr>
       </w:pPr>
-      <w:bookmarkStart w:id="22" w:name="_Toc516860273"/>
+      <w:bookmarkStart w:id="23" w:name="_Toc516860273"/>
       <w:r>
         <w:rPr>
           <w:color w:val="auto"/>
@@ -12718,7 +12831,7 @@
         </w:rPr>
         <w:t xml:space="preserve"> Diagrama de robustez de CU-05 Visualizar historial de reproducción</w:t>
       </w:r>
-      <w:bookmarkEnd w:id="22"/>
+      <w:bookmarkEnd w:id="23"/>
     </w:p>
     <w:p>
       <w:pPr>
@@ -12747,7 +12860,7 @@
                     </pic:cNvPicPr>
                   </pic:nvPicPr>
                   <pic:blipFill>
-                    <a:blip r:embed="rId21">
+                    <a:blip r:embed="rId22">
                       <a:extLst>
                         <a:ext uri="{28A0092B-C50C-407E-A947-70E740481C1C}">
                           <a14:useLocalDpi xmlns:a14="http://schemas.microsoft.com/office/drawing/2010/main" val="0"/>
@@ -12786,7 +12899,7 @@
           <w:color w:val="auto"/>
         </w:rPr>
       </w:pPr>
-      <w:bookmarkStart w:id="23" w:name="_Toc516860274"/>
+      <w:bookmarkStart w:id="24" w:name="_Toc516860274"/>
       <w:r>
         <w:rPr>
           <w:color w:val="auto"/>
@@ -12830,18 +12943,18 @@
         </w:rPr>
         <w:t xml:space="preserve"> Diagrama de secuencia de CU-05 Visualizar historial de reproducción</w:t>
       </w:r>
-      <w:bookmarkEnd w:id="23"/>
+      <w:bookmarkEnd w:id="24"/>
     </w:p>
     <w:p>
       <w:pPr>
         <w:pStyle w:val="Ttulo2"/>
         <w:spacing w:after="240" w:line="360" w:lineRule="auto"/>
       </w:pPr>
-      <w:bookmarkStart w:id="24" w:name="_Toc516860302"/>
+      <w:bookmarkStart w:id="25" w:name="_Toc517082159"/>
       <w:r>
         <w:t>CU-06 Reproducir canción</w:t>
       </w:r>
-      <w:bookmarkEnd w:id="24"/>
+      <w:bookmarkEnd w:id="25"/>
     </w:p>
     <w:p>
       <w:pPr>
@@ -14073,7 +14186,6 @@
                 <w:sz w:val="20"/>
                 <w:szCs w:val="20"/>
               </w:rPr>
-              <w:lastRenderedPageBreak/>
               <w:t>Excepciones</w:t>
             </w:r>
           </w:p>
@@ -14481,7 +14593,7 @@
                     </pic:cNvPicPr>
                   </pic:nvPicPr>
                   <pic:blipFill>
-                    <a:blip r:embed="rId22">
+                    <a:blip r:embed="rId23">
                       <a:extLst>
                         <a:ext uri="{28A0092B-C50C-407E-A947-70E740481C1C}">
                           <a14:useLocalDpi xmlns:a14="http://schemas.microsoft.com/office/drawing/2010/main" val="0"/>
@@ -14520,7 +14632,7 @@
           <w:color w:val="auto"/>
         </w:rPr>
       </w:pPr>
-      <w:bookmarkStart w:id="25" w:name="_Toc516860275"/>
+      <w:bookmarkStart w:id="26" w:name="_Toc516860275"/>
       <w:r>
         <w:rPr>
           <w:color w:val="auto"/>
@@ -14564,7 +14676,7 @@
         </w:rPr>
         <w:t xml:space="preserve"> Diagrama de robustez de CU-06 Reproducir canción</w:t>
       </w:r>
-      <w:bookmarkEnd w:id="25"/>
+      <w:bookmarkEnd w:id="26"/>
     </w:p>
     <w:p>
       <w:pPr>
@@ -14593,7 +14705,7 @@
                     </pic:cNvPicPr>
                   </pic:nvPicPr>
                   <pic:blipFill>
-                    <a:blip r:embed="rId23">
+                    <a:blip r:embed="rId24">
                       <a:extLst>
                         <a:ext uri="{28A0092B-C50C-407E-A947-70E740481C1C}">
                           <a14:useLocalDpi xmlns:a14="http://schemas.microsoft.com/office/drawing/2010/main" val="0"/>
@@ -14632,7 +14744,7 @@
           <w:color w:val="auto"/>
         </w:rPr>
       </w:pPr>
-      <w:bookmarkStart w:id="26" w:name="_Toc516860276"/>
+      <w:bookmarkStart w:id="27" w:name="_Toc516860276"/>
       <w:r>
         <w:rPr>
           <w:color w:val="auto"/>
@@ -14676,7 +14788,7 @@
         </w:rPr>
         <w:t xml:space="preserve"> Diagrama de secuencia de CU-06 Reproducir canción</w:t>
       </w:r>
-      <w:bookmarkEnd w:id="26"/>
+      <w:bookmarkEnd w:id="27"/>
     </w:p>
     <w:p>
       <w:pPr>
@@ -14696,12 +14808,12 @@
         <w:pStyle w:val="Ttulo2"/>
         <w:spacing w:after="240" w:line="360" w:lineRule="auto"/>
       </w:pPr>
-      <w:bookmarkStart w:id="27" w:name="_Toc516860303"/>
+      <w:bookmarkStart w:id="28" w:name="_Toc517082160"/>
       <w:r>
         <w:lastRenderedPageBreak/>
         <w:t>CU-07 Agregar canción a cola</w:t>
       </w:r>
-      <w:bookmarkEnd w:id="27"/>
+      <w:bookmarkEnd w:id="28"/>
     </w:p>
     <w:p>
       <w:pPr>
@@ -15368,88 +15480,19 @@
                 <w:bCs/>
                 <w:color w:val="000000"/>
                 <w:sz w:val="20"/>
-              </w:rPr>
-            </w:pPr>
-            <w:r>
-              <w:rPr>
-                <w:rFonts w:ascii="Arial" w:hAnsi="Arial" w:cs="Arial"/>
-                <w:bCs/>
-                <w:color w:val="000000"/>
-                <w:sz w:val="20"/>
-              </w:rPr>
-              <w:t xml:space="preserve">El </w:t>
-            </w:r>
-            <w:proofErr w:type="spellStart"/>
-            <w:r>
-              <w:rPr>
-                <w:rFonts w:ascii="Arial" w:hAnsi="Arial" w:cs="Arial"/>
-                <w:bCs/>
-                <w:color w:val="000000"/>
-                <w:sz w:val="20"/>
-              </w:rPr>
-              <w:t>Usuario</w:t>
-            </w:r>
-            <w:proofErr w:type="spellEnd"/>
-            <w:r>
-              <w:rPr>
-                <w:rFonts w:ascii="Arial" w:hAnsi="Arial" w:cs="Arial"/>
-                <w:bCs/>
-                <w:color w:val="000000"/>
-                <w:sz w:val="20"/>
-              </w:rPr>
-              <w:t xml:space="preserve"> </w:t>
-            </w:r>
-            <w:proofErr w:type="spellStart"/>
-            <w:r>
-              <w:rPr>
-                <w:rFonts w:ascii="Arial" w:hAnsi="Arial" w:cs="Arial"/>
-                <w:bCs/>
-                <w:color w:val="000000"/>
-                <w:sz w:val="20"/>
-              </w:rPr>
-              <w:t>busca</w:t>
-            </w:r>
-            <w:proofErr w:type="spellEnd"/>
-            <w:r>
-              <w:rPr>
-                <w:rFonts w:ascii="Arial" w:hAnsi="Arial" w:cs="Arial"/>
-                <w:bCs/>
-                <w:color w:val="000000"/>
-                <w:sz w:val="20"/>
-              </w:rPr>
-              <w:t xml:space="preserve"> </w:t>
-            </w:r>
-            <w:proofErr w:type="spellStart"/>
-            <w:r>
-              <w:rPr>
-                <w:rFonts w:ascii="Arial" w:hAnsi="Arial" w:cs="Arial"/>
-                <w:bCs/>
-                <w:color w:val="000000"/>
-                <w:sz w:val="20"/>
-              </w:rPr>
-              <w:t>alguna</w:t>
-            </w:r>
-            <w:proofErr w:type="spellEnd"/>
-            <w:r>
-              <w:rPr>
-                <w:rFonts w:ascii="Arial" w:hAnsi="Arial" w:cs="Arial"/>
-                <w:bCs/>
-                <w:color w:val="000000"/>
-                <w:sz w:val="20"/>
-              </w:rPr>
-              <w:t xml:space="preserve"> </w:t>
-            </w:r>
-            <w:proofErr w:type="spellStart"/>
-            <w:r>
-              <w:rPr>
-                <w:rFonts w:ascii="Arial" w:hAnsi="Arial" w:cs="Arial"/>
-                <w:bCs/>
-                <w:color w:val="000000"/>
-                <w:sz w:val="20"/>
-              </w:rPr>
-              <w:t>canción</w:t>
-            </w:r>
-            <w:proofErr w:type="spellEnd"/>
+                <w:lang w:val="es-MX"/>
+              </w:rPr>
+            </w:pPr>
+            <w:r>
+              <w:rPr>
+                <w:rFonts w:ascii="Arial" w:hAnsi="Arial" w:cs="Arial"/>
+                <w:bCs/>
+                <w:color w:val="000000"/>
+                <w:sz w:val="20"/>
+                <w:lang w:val="es-MX"/>
+              </w:rPr>
+              <w:t>El Usuario busca alguna canción</w:t>
+            </w:r>
           </w:p>
         </w:tc>
       </w:tr>
@@ -15502,168 +15545,19 @@
                 <w:bCs/>
                 <w:color w:val="000000"/>
                 <w:sz w:val="20"/>
-              </w:rPr>
-            </w:pPr>
-            <w:r>
-              <w:rPr>
-                <w:rFonts w:ascii="Arial" w:hAnsi="Arial" w:cs="Arial"/>
-                <w:bCs/>
-                <w:color w:val="000000"/>
-                <w:sz w:val="20"/>
-              </w:rPr>
-              <w:t xml:space="preserve">El </w:t>
-            </w:r>
-            <w:proofErr w:type="spellStart"/>
-            <w:r>
-              <w:rPr>
-                <w:rFonts w:ascii="Arial" w:hAnsi="Arial" w:cs="Arial"/>
-                <w:bCs/>
-                <w:color w:val="000000"/>
-                <w:sz w:val="20"/>
-              </w:rPr>
-              <w:t>sistema</w:t>
-            </w:r>
-            <w:proofErr w:type="spellEnd"/>
-            <w:r>
-              <w:rPr>
-                <w:rFonts w:ascii="Arial" w:hAnsi="Arial" w:cs="Arial"/>
-                <w:bCs/>
-                <w:color w:val="000000"/>
-                <w:sz w:val="20"/>
-              </w:rPr>
-              <w:t xml:space="preserve"> </w:t>
-            </w:r>
-            <w:proofErr w:type="spellStart"/>
-            <w:r>
-              <w:rPr>
-                <w:rFonts w:ascii="Arial" w:hAnsi="Arial" w:cs="Arial"/>
-                <w:bCs/>
-                <w:color w:val="000000"/>
-                <w:sz w:val="20"/>
-              </w:rPr>
-              <w:t>agrega</w:t>
-            </w:r>
-            <w:proofErr w:type="spellEnd"/>
-            <w:r>
-              <w:rPr>
-                <w:rFonts w:ascii="Arial" w:hAnsi="Arial" w:cs="Arial"/>
-                <w:bCs/>
-                <w:color w:val="000000"/>
-                <w:sz w:val="20"/>
-              </w:rPr>
-              <w:t xml:space="preserve"> la </w:t>
-            </w:r>
-            <w:proofErr w:type="spellStart"/>
-            <w:r>
-              <w:rPr>
-                <w:rFonts w:ascii="Arial" w:hAnsi="Arial" w:cs="Arial"/>
-                <w:bCs/>
-                <w:color w:val="000000"/>
-                <w:sz w:val="20"/>
-              </w:rPr>
-              <w:t>canción</w:t>
-            </w:r>
-            <w:proofErr w:type="spellEnd"/>
-            <w:r>
-              <w:rPr>
-                <w:rFonts w:ascii="Arial" w:hAnsi="Arial" w:cs="Arial"/>
-                <w:bCs/>
-                <w:color w:val="000000"/>
-                <w:sz w:val="20"/>
-              </w:rPr>
-              <w:t xml:space="preserve"> a la cola y </w:t>
-            </w:r>
-            <w:proofErr w:type="spellStart"/>
-            <w:r>
-              <w:rPr>
-                <w:rFonts w:ascii="Arial" w:hAnsi="Arial" w:cs="Arial"/>
-                <w:bCs/>
-                <w:color w:val="000000"/>
-                <w:sz w:val="20"/>
-              </w:rPr>
-              <w:t>muestra</w:t>
-            </w:r>
-            <w:proofErr w:type="spellEnd"/>
-            <w:r>
-              <w:rPr>
-                <w:rFonts w:ascii="Arial" w:hAnsi="Arial" w:cs="Arial"/>
-                <w:bCs/>
-                <w:color w:val="000000"/>
-                <w:sz w:val="20"/>
-              </w:rPr>
-              <w:t xml:space="preserve"> una </w:t>
-            </w:r>
-            <w:proofErr w:type="spellStart"/>
-            <w:r>
-              <w:rPr>
-                <w:rFonts w:ascii="Arial" w:hAnsi="Arial" w:cs="Arial"/>
-                <w:bCs/>
-                <w:color w:val="000000"/>
-                <w:sz w:val="20"/>
-              </w:rPr>
-              <w:t>notificación</w:t>
-            </w:r>
-            <w:proofErr w:type="spellEnd"/>
-            <w:r>
-              <w:rPr>
-                <w:rFonts w:ascii="Arial" w:hAnsi="Arial" w:cs="Arial"/>
-                <w:bCs/>
-                <w:color w:val="000000"/>
-                <w:sz w:val="20"/>
-              </w:rPr>
-              <w:t xml:space="preserve"> </w:t>
-            </w:r>
-            <w:proofErr w:type="spellStart"/>
-            <w:r>
-              <w:rPr>
-                <w:rFonts w:ascii="Arial" w:hAnsi="Arial" w:cs="Arial"/>
-                <w:bCs/>
-                <w:color w:val="000000"/>
-                <w:sz w:val="20"/>
-              </w:rPr>
-              <w:t>indicando</w:t>
-            </w:r>
-            <w:proofErr w:type="spellEnd"/>
-            <w:r>
-              <w:rPr>
-                <w:rFonts w:ascii="Arial" w:hAnsi="Arial" w:cs="Arial"/>
-                <w:bCs/>
-                <w:color w:val="000000"/>
-                <w:sz w:val="20"/>
-              </w:rPr>
-              <w:t xml:space="preserve"> que se </w:t>
-            </w:r>
-            <w:proofErr w:type="spellStart"/>
-            <w:r>
-              <w:rPr>
-                <w:rFonts w:ascii="Arial" w:hAnsi="Arial" w:cs="Arial"/>
-                <w:bCs/>
-                <w:color w:val="000000"/>
-                <w:sz w:val="20"/>
-              </w:rPr>
-              <w:t>añadió</w:t>
-            </w:r>
-            <w:proofErr w:type="spellEnd"/>
-            <w:r>
-              <w:rPr>
-                <w:rFonts w:ascii="Arial" w:hAnsi="Arial" w:cs="Arial"/>
-                <w:bCs/>
-                <w:color w:val="000000"/>
-                <w:sz w:val="20"/>
-              </w:rPr>
-              <w:t xml:space="preserve"> </w:t>
-            </w:r>
-            <w:proofErr w:type="spellStart"/>
-            <w:r>
-              <w:rPr>
-                <w:rFonts w:ascii="Arial" w:hAnsi="Arial" w:cs="Arial"/>
-                <w:bCs/>
-                <w:color w:val="000000"/>
-                <w:sz w:val="20"/>
-              </w:rPr>
-              <w:t>correctamente</w:t>
-            </w:r>
-            <w:proofErr w:type="spellEnd"/>
+                <w:lang w:val="es-MX"/>
+              </w:rPr>
+            </w:pPr>
+            <w:r>
+              <w:rPr>
+                <w:rFonts w:ascii="Arial" w:hAnsi="Arial" w:cs="Arial"/>
+                <w:bCs/>
+                <w:color w:val="000000"/>
+                <w:sz w:val="20"/>
+                <w:lang w:val="es-MX"/>
+              </w:rPr>
+              <w:t>El sistema agrega la canción a la cola y muestra una notificación indicando que se añadió correctamente</w:t>
+            </w:r>
           </w:p>
         </w:tc>
       </w:tr>
@@ -16094,7 +15988,7 @@
                     </pic:cNvPicPr>
                   </pic:nvPicPr>
                   <pic:blipFill>
-                    <a:blip r:embed="rId24">
+                    <a:blip r:embed="rId25">
                       <a:extLst>
                         <a:ext uri="{28A0092B-C50C-407E-A947-70E740481C1C}">
                           <a14:useLocalDpi xmlns:a14="http://schemas.microsoft.com/office/drawing/2010/main" val="0"/>
@@ -16134,7 +16028,7 @@
           <w:color w:val="auto"/>
         </w:rPr>
       </w:pPr>
-      <w:bookmarkStart w:id="28" w:name="_Toc516860277"/>
+      <w:bookmarkStart w:id="29" w:name="_Toc516860277"/>
       <w:r>
         <w:rPr>
           <w:color w:val="auto"/>
@@ -16178,7 +16072,7 @@
         </w:rPr>
         <w:t xml:space="preserve">  Diagrama de robustez de CU-07 Agregar canción a cola</w:t>
       </w:r>
-      <w:bookmarkEnd w:id="28"/>
+      <w:bookmarkEnd w:id="29"/>
     </w:p>
     <w:p>
       <w:pPr>
@@ -16209,7 +16103,7 @@
                     </pic:cNvPicPr>
                   </pic:nvPicPr>
                   <pic:blipFill>
-                    <a:blip r:embed="rId25">
+                    <a:blip r:embed="rId26">
                       <a:extLst>
                         <a:ext uri="{28A0092B-C50C-407E-A947-70E740481C1C}">
                           <a14:useLocalDpi xmlns:a14="http://schemas.microsoft.com/office/drawing/2010/main" val="0"/>
@@ -16249,7 +16143,7 @@
           <w:color w:val="auto"/>
         </w:rPr>
       </w:pPr>
-      <w:bookmarkStart w:id="29" w:name="_Toc516860278"/>
+      <w:bookmarkStart w:id="30" w:name="_Toc516860278"/>
       <w:r>
         <w:rPr>
           <w:color w:val="auto"/>
@@ -16293,18 +16187,18 @@
         </w:rPr>
         <w:t xml:space="preserve">  Diagrama de secuencia de CU-07 Agregar canción a cola</w:t>
       </w:r>
-      <w:bookmarkEnd w:id="29"/>
+      <w:bookmarkEnd w:id="30"/>
     </w:p>
     <w:p>
       <w:pPr>
         <w:pStyle w:val="Ttulo2"/>
         <w:spacing w:after="240" w:line="360" w:lineRule="auto"/>
       </w:pPr>
-      <w:bookmarkStart w:id="30" w:name="_Toc516860304"/>
+      <w:bookmarkStart w:id="31" w:name="_Toc517082161"/>
       <w:r>
         <w:t>CU-08 Agregar a lista de reproducción</w:t>
       </w:r>
-      <w:bookmarkEnd w:id="30"/>
+      <w:bookmarkEnd w:id="31"/>
     </w:p>
     <w:p>
       <w:pPr>
@@ -17770,7 +17664,7 @@
                     </pic:cNvPicPr>
                   </pic:nvPicPr>
                   <pic:blipFill>
-                    <a:blip r:embed="rId26">
+                    <a:blip r:embed="rId27">
                       <a:extLst>
                         <a:ext uri="{28A0092B-C50C-407E-A947-70E740481C1C}">
                           <a14:useLocalDpi xmlns:a14="http://schemas.microsoft.com/office/drawing/2010/main" val="0"/>
@@ -17810,7 +17704,7 @@
           <w:color w:val="auto"/>
         </w:rPr>
       </w:pPr>
-      <w:bookmarkStart w:id="31" w:name="_Toc516860279"/>
+      <w:bookmarkStart w:id="32" w:name="_Toc516860279"/>
       <w:r>
         <w:rPr>
           <w:color w:val="auto"/>
@@ -17868,7 +17762,7 @@
         </w:rPr>
         <w:t xml:space="preserve"> CU-08 Agregar a lista de reproducción</w:t>
       </w:r>
-      <w:bookmarkEnd w:id="31"/>
+      <w:bookmarkEnd w:id="32"/>
     </w:p>
     <w:p/>
     <w:p/>
@@ -17900,7 +17794,7 @@
                     </pic:cNvPicPr>
                   </pic:nvPicPr>
                   <pic:blipFill>
-                    <a:blip r:embed="rId27">
+                    <a:blip r:embed="rId28">
                       <a:extLst>
                         <a:ext uri="{28A0092B-C50C-407E-A947-70E740481C1C}">
                           <a14:useLocalDpi xmlns:a14="http://schemas.microsoft.com/office/drawing/2010/main" val="0"/>
@@ -17939,7 +17833,7 @@
           <w:color w:val="auto"/>
         </w:rPr>
       </w:pPr>
-      <w:bookmarkStart w:id="32" w:name="_Toc516860280"/>
+      <w:bookmarkStart w:id="33" w:name="_Toc516860280"/>
       <w:r>
         <w:rPr>
           <w:color w:val="auto"/>
@@ -17997,7 +17891,7 @@
         </w:rPr>
         <w:t xml:space="preserve"> CU-08 Agregar a lista de reproducción</w:t>
       </w:r>
-      <w:bookmarkEnd w:id="32"/>
+      <w:bookmarkEnd w:id="33"/>
     </w:p>
     <w:p>
       <w:pPr>
@@ -18024,12 +17918,12 @@
         <w:pStyle w:val="Ttulo2"/>
         <w:spacing w:after="240" w:line="360" w:lineRule="auto"/>
       </w:pPr>
-      <w:bookmarkStart w:id="33" w:name="_Toc516860305"/>
+      <w:bookmarkStart w:id="34" w:name="_Toc517082162"/>
       <w:r>
         <w:lastRenderedPageBreak/>
         <w:t>CU-09 Buscar canción</w:t>
       </w:r>
-      <w:bookmarkEnd w:id="33"/>
+      <w:bookmarkEnd w:id="34"/>
     </w:p>
     <w:p>
       <w:pPr>
@@ -18616,79 +18510,19 @@
                 <w:bCs/>
                 <w:color w:val="000000"/>
                 <w:sz w:val="20"/>
-              </w:rPr>
-            </w:pPr>
-            <w:proofErr w:type="spellStart"/>
-            <w:r>
-              <w:rPr>
-                <w:rFonts w:ascii="Arial" w:hAnsi="Arial" w:cs="Arial"/>
-                <w:bCs/>
-                <w:color w:val="000000"/>
-                <w:sz w:val="20"/>
-              </w:rPr>
-              <w:t>Estar</w:t>
-            </w:r>
-            <w:proofErr w:type="spellEnd"/>
-            <w:r>
-              <w:rPr>
-                <w:rFonts w:ascii="Arial" w:hAnsi="Arial" w:cs="Arial"/>
-                <w:bCs/>
-                <w:color w:val="000000"/>
-                <w:sz w:val="20"/>
-              </w:rPr>
-              <w:t xml:space="preserve"> </w:t>
-            </w:r>
-            <w:proofErr w:type="spellStart"/>
-            <w:r>
-              <w:rPr>
-                <w:rFonts w:ascii="Arial" w:hAnsi="Arial" w:cs="Arial"/>
-                <w:bCs/>
-                <w:color w:val="000000"/>
-                <w:sz w:val="20"/>
-              </w:rPr>
-              <w:t>registrado</w:t>
-            </w:r>
-            <w:proofErr w:type="spellEnd"/>
-            <w:r>
-              <w:rPr>
-                <w:rFonts w:ascii="Arial" w:hAnsi="Arial" w:cs="Arial"/>
-                <w:bCs/>
-                <w:color w:val="000000"/>
-                <w:sz w:val="20"/>
-              </w:rPr>
-              <w:t xml:space="preserve"> </w:t>
-            </w:r>
-            <w:proofErr w:type="spellStart"/>
-            <w:r>
-              <w:rPr>
-                <w:rFonts w:ascii="Arial" w:hAnsi="Arial" w:cs="Arial"/>
-                <w:bCs/>
-                <w:color w:val="000000"/>
-                <w:sz w:val="20"/>
-              </w:rPr>
-              <w:t>en</w:t>
-            </w:r>
-            <w:proofErr w:type="spellEnd"/>
-            <w:r>
-              <w:rPr>
-                <w:rFonts w:ascii="Arial" w:hAnsi="Arial" w:cs="Arial"/>
-                <w:bCs/>
-                <w:color w:val="000000"/>
-                <w:sz w:val="20"/>
-              </w:rPr>
-              <w:t xml:space="preserve"> el </w:t>
-            </w:r>
-            <w:proofErr w:type="spellStart"/>
-            <w:r>
-              <w:rPr>
-                <w:rFonts w:ascii="Arial" w:hAnsi="Arial" w:cs="Arial"/>
-                <w:bCs/>
-                <w:color w:val="000000"/>
-                <w:sz w:val="20"/>
-              </w:rPr>
-              <w:t>sistema</w:t>
-            </w:r>
-            <w:proofErr w:type="spellEnd"/>
+                <w:lang w:val="es-MX"/>
+              </w:rPr>
+            </w:pPr>
+            <w:r>
+              <w:rPr>
+                <w:rFonts w:ascii="Arial" w:hAnsi="Arial" w:cs="Arial"/>
+                <w:bCs/>
+                <w:color w:val="000000"/>
+                <w:sz w:val="20"/>
+                <w:lang w:val="es-MX"/>
+              </w:rPr>
+              <w:t>Estar registrado en el sistema</w:t>
+            </w:r>
           </w:p>
         </w:tc>
       </w:tr>
@@ -18741,128 +18575,19 @@
                 <w:bCs/>
                 <w:color w:val="000000"/>
                 <w:sz w:val="20"/>
-              </w:rPr>
-            </w:pPr>
-            <w:r>
-              <w:rPr>
-                <w:rFonts w:ascii="Arial" w:hAnsi="Arial" w:cs="Arial"/>
-                <w:bCs/>
-                <w:color w:val="000000"/>
-                <w:sz w:val="20"/>
-              </w:rPr>
-              <w:t xml:space="preserve">El </w:t>
-            </w:r>
-            <w:proofErr w:type="spellStart"/>
-            <w:r>
-              <w:rPr>
-                <w:rFonts w:ascii="Arial" w:hAnsi="Arial" w:cs="Arial"/>
-                <w:bCs/>
-                <w:color w:val="000000"/>
-                <w:sz w:val="20"/>
-              </w:rPr>
-              <w:t>sistema</w:t>
-            </w:r>
-            <w:proofErr w:type="spellEnd"/>
-            <w:r>
-              <w:rPr>
-                <w:rFonts w:ascii="Arial" w:hAnsi="Arial" w:cs="Arial"/>
-                <w:bCs/>
-                <w:color w:val="000000"/>
-                <w:sz w:val="20"/>
-              </w:rPr>
-              <w:t xml:space="preserve"> </w:t>
-            </w:r>
-            <w:proofErr w:type="spellStart"/>
-            <w:r>
-              <w:rPr>
-                <w:rFonts w:ascii="Arial" w:hAnsi="Arial" w:cs="Arial"/>
-                <w:bCs/>
-                <w:color w:val="000000"/>
-                <w:sz w:val="20"/>
-              </w:rPr>
-              <w:t>muestra</w:t>
-            </w:r>
-            <w:proofErr w:type="spellEnd"/>
-            <w:r>
-              <w:rPr>
-                <w:rFonts w:ascii="Arial" w:hAnsi="Arial" w:cs="Arial"/>
-                <w:bCs/>
-                <w:color w:val="000000"/>
-                <w:sz w:val="20"/>
-              </w:rPr>
-              <w:t xml:space="preserve"> </w:t>
-            </w:r>
-            <w:proofErr w:type="spellStart"/>
-            <w:r>
-              <w:rPr>
-                <w:rFonts w:ascii="Arial" w:hAnsi="Arial" w:cs="Arial"/>
-                <w:bCs/>
-                <w:color w:val="000000"/>
-                <w:sz w:val="20"/>
-              </w:rPr>
-              <w:t>todas</w:t>
-            </w:r>
-            <w:proofErr w:type="spellEnd"/>
-            <w:r>
-              <w:rPr>
-                <w:rFonts w:ascii="Arial" w:hAnsi="Arial" w:cs="Arial"/>
-                <w:bCs/>
-                <w:color w:val="000000"/>
-                <w:sz w:val="20"/>
-              </w:rPr>
-              <w:t xml:space="preserve"> las canciones </w:t>
-            </w:r>
-            <w:proofErr w:type="spellStart"/>
-            <w:r>
-              <w:rPr>
-                <w:rFonts w:ascii="Arial" w:hAnsi="Arial" w:cs="Arial"/>
-                <w:bCs/>
-                <w:color w:val="000000"/>
-                <w:sz w:val="20"/>
-              </w:rPr>
-              <w:t>encontradas</w:t>
-            </w:r>
-            <w:proofErr w:type="spellEnd"/>
-            <w:r>
-              <w:rPr>
-                <w:rFonts w:ascii="Arial" w:hAnsi="Arial" w:cs="Arial"/>
-                <w:bCs/>
-                <w:color w:val="000000"/>
-                <w:sz w:val="20"/>
-              </w:rPr>
-              <w:t xml:space="preserve"> </w:t>
-            </w:r>
-            <w:proofErr w:type="spellStart"/>
-            <w:r>
-              <w:rPr>
-                <w:rFonts w:ascii="Arial" w:hAnsi="Arial" w:cs="Arial"/>
-                <w:bCs/>
-                <w:color w:val="000000"/>
-                <w:sz w:val="20"/>
-              </w:rPr>
-              <w:t>en</w:t>
-            </w:r>
-            <w:proofErr w:type="spellEnd"/>
-            <w:r>
-              <w:rPr>
-                <w:rFonts w:ascii="Arial" w:hAnsi="Arial" w:cs="Arial"/>
-                <w:bCs/>
-                <w:color w:val="000000"/>
-                <w:sz w:val="20"/>
-              </w:rPr>
-              <w:t xml:space="preserve"> el </w:t>
-            </w:r>
-            <w:proofErr w:type="spellStart"/>
-            <w:r>
-              <w:rPr>
-                <w:rFonts w:ascii="Arial" w:hAnsi="Arial" w:cs="Arial"/>
-                <w:bCs/>
-                <w:color w:val="000000"/>
-                <w:sz w:val="20"/>
-              </w:rPr>
-              <w:t>sistema</w:t>
-            </w:r>
-            <w:proofErr w:type="spellEnd"/>
+                <w:lang w:val="es-MX"/>
+              </w:rPr>
+            </w:pPr>
+            <w:r>
+              <w:rPr>
+                <w:rFonts w:ascii="Arial" w:hAnsi="Arial" w:cs="Arial"/>
+                <w:bCs/>
+                <w:color w:val="000000"/>
+                <w:sz w:val="20"/>
+                <w:lang w:val="es-MX"/>
+              </w:rPr>
+              <w:t>El sistema muestra todas las canciones encontradas en el sistema</w:t>
+            </w:r>
           </w:p>
           <w:p>
             <w:pPr>
@@ -18878,56 +18603,18 @@
                 <w:bCs/>
                 <w:color w:val="000000"/>
                 <w:sz w:val="20"/>
-              </w:rPr>
-            </w:pPr>
-            <w:r>
-              <w:rPr>
-                <w:rFonts w:ascii="Arial" w:hAnsi="Arial" w:cs="Arial"/>
-                <w:bCs/>
-                <w:color w:val="000000"/>
-                <w:sz w:val="20"/>
-              </w:rPr>
-              <w:t xml:space="preserve">El </w:t>
-            </w:r>
-            <w:proofErr w:type="spellStart"/>
-            <w:r>
-              <w:rPr>
-                <w:rFonts w:ascii="Arial" w:hAnsi="Arial" w:cs="Arial"/>
-                <w:bCs/>
-                <w:color w:val="000000"/>
-                <w:sz w:val="20"/>
-              </w:rPr>
-              <w:t>usuario</w:t>
-            </w:r>
-            <w:proofErr w:type="spellEnd"/>
-            <w:r>
-              <w:rPr>
-                <w:rFonts w:ascii="Arial" w:hAnsi="Arial" w:cs="Arial"/>
-                <w:bCs/>
-                <w:color w:val="000000"/>
-                <w:sz w:val="20"/>
-              </w:rPr>
-              <w:t xml:space="preserve"> </w:t>
-            </w:r>
-            <w:proofErr w:type="spellStart"/>
-            <w:r>
-              <w:rPr>
-                <w:rFonts w:ascii="Arial" w:hAnsi="Arial" w:cs="Arial"/>
-                <w:bCs/>
-                <w:color w:val="000000"/>
-                <w:sz w:val="20"/>
-              </w:rPr>
-              <w:t>visualiza</w:t>
-            </w:r>
-            <w:proofErr w:type="spellEnd"/>
-            <w:r>
-              <w:rPr>
-                <w:rFonts w:ascii="Arial" w:hAnsi="Arial" w:cs="Arial"/>
-                <w:bCs/>
-                <w:color w:val="000000"/>
-                <w:sz w:val="20"/>
-              </w:rPr>
-              <w:t xml:space="preserve"> las canciones</w:t>
+                <w:lang w:val="es-MX"/>
+              </w:rPr>
+            </w:pPr>
+            <w:r>
+              <w:rPr>
+                <w:rFonts w:ascii="Arial" w:hAnsi="Arial" w:cs="Arial"/>
+                <w:bCs/>
+                <w:color w:val="000000"/>
+                <w:sz w:val="20"/>
+                <w:lang w:val="es-MX"/>
+              </w:rPr>
+              <w:t>El usuario visualiza las canciones</w:t>
             </w:r>
           </w:p>
         </w:tc>
@@ -19465,128 +19152,19 @@
                 <w:bCs/>
                 <w:color w:val="000000"/>
                 <w:sz w:val="20"/>
-              </w:rPr>
-            </w:pPr>
-            <w:r>
-              <w:rPr>
-                <w:rFonts w:ascii="Arial" w:hAnsi="Arial" w:cs="Arial"/>
-                <w:bCs/>
-                <w:color w:val="000000"/>
-                <w:sz w:val="20"/>
-              </w:rPr>
-              <w:t xml:space="preserve">El </w:t>
-            </w:r>
-            <w:proofErr w:type="spellStart"/>
-            <w:r>
-              <w:rPr>
-                <w:rFonts w:ascii="Arial" w:hAnsi="Arial" w:cs="Arial"/>
-                <w:bCs/>
-                <w:color w:val="000000"/>
-                <w:sz w:val="20"/>
-              </w:rPr>
-              <w:t>sistema</w:t>
-            </w:r>
-            <w:proofErr w:type="spellEnd"/>
-            <w:r>
-              <w:rPr>
-                <w:rFonts w:ascii="Arial" w:hAnsi="Arial" w:cs="Arial"/>
-                <w:bCs/>
-                <w:color w:val="000000"/>
-                <w:sz w:val="20"/>
-              </w:rPr>
-              <w:t xml:space="preserve"> </w:t>
-            </w:r>
-            <w:proofErr w:type="spellStart"/>
-            <w:r>
-              <w:rPr>
-                <w:rFonts w:ascii="Arial" w:hAnsi="Arial" w:cs="Arial"/>
-                <w:bCs/>
-                <w:color w:val="000000"/>
-                <w:sz w:val="20"/>
-              </w:rPr>
-              <w:t>despliega</w:t>
-            </w:r>
-            <w:proofErr w:type="spellEnd"/>
-            <w:r>
-              <w:rPr>
-                <w:rFonts w:ascii="Arial" w:hAnsi="Arial" w:cs="Arial"/>
-                <w:bCs/>
-                <w:color w:val="000000"/>
-                <w:sz w:val="20"/>
-              </w:rPr>
-              <w:t xml:space="preserve"> una los </w:t>
-            </w:r>
-            <w:proofErr w:type="spellStart"/>
-            <w:r>
-              <w:rPr>
-                <w:rFonts w:ascii="Arial" w:hAnsi="Arial" w:cs="Arial"/>
-                <w:bCs/>
-                <w:color w:val="000000"/>
-                <w:sz w:val="20"/>
-              </w:rPr>
-              <w:t>diferentes</w:t>
-            </w:r>
-            <w:proofErr w:type="spellEnd"/>
-            <w:r>
-              <w:rPr>
-                <w:rFonts w:ascii="Arial" w:hAnsi="Arial" w:cs="Arial"/>
-                <w:bCs/>
-                <w:color w:val="000000"/>
-                <w:sz w:val="20"/>
-              </w:rPr>
-              <w:t xml:space="preserve"> </w:t>
-            </w:r>
-            <w:proofErr w:type="spellStart"/>
-            <w:r>
-              <w:rPr>
-                <w:rFonts w:ascii="Arial" w:hAnsi="Arial" w:cs="Arial"/>
-                <w:bCs/>
-                <w:color w:val="000000"/>
-                <w:sz w:val="20"/>
-              </w:rPr>
-              <w:t>géneros</w:t>
-            </w:r>
-            <w:proofErr w:type="spellEnd"/>
-            <w:r>
-              <w:rPr>
-                <w:rFonts w:ascii="Arial" w:hAnsi="Arial" w:cs="Arial"/>
-                <w:bCs/>
-                <w:color w:val="000000"/>
-                <w:sz w:val="20"/>
-              </w:rPr>
-              <w:t xml:space="preserve"> que </w:t>
-            </w:r>
-            <w:proofErr w:type="spellStart"/>
-            <w:r>
-              <w:rPr>
-                <w:rFonts w:ascii="Arial" w:hAnsi="Arial" w:cs="Arial"/>
-                <w:bCs/>
-                <w:color w:val="000000"/>
-                <w:sz w:val="20"/>
-              </w:rPr>
-              <w:t>están</w:t>
-            </w:r>
-            <w:proofErr w:type="spellEnd"/>
-            <w:r>
-              <w:rPr>
-                <w:rFonts w:ascii="Arial" w:hAnsi="Arial" w:cs="Arial"/>
-                <w:bCs/>
-                <w:color w:val="000000"/>
-                <w:sz w:val="20"/>
-              </w:rPr>
-              <w:t xml:space="preserve"> </w:t>
-            </w:r>
-            <w:proofErr w:type="spellStart"/>
-            <w:r>
-              <w:rPr>
-                <w:rFonts w:ascii="Arial" w:hAnsi="Arial" w:cs="Arial"/>
-                <w:bCs/>
-                <w:color w:val="000000"/>
-                <w:sz w:val="20"/>
-              </w:rPr>
-              <w:t>registrados</w:t>
-            </w:r>
-            <w:proofErr w:type="spellEnd"/>
+                <w:lang w:val="es-MX"/>
+              </w:rPr>
+            </w:pPr>
+            <w:r>
+              <w:rPr>
+                <w:rFonts w:ascii="Arial" w:hAnsi="Arial" w:cs="Arial"/>
+                <w:bCs/>
+                <w:color w:val="000000"/>
+                <w:sz w:val="20"/>
+                <w:lang w:val="es-MX"/>
+              </w:rPr>
+              <w:t>El sistema despliega una los diferentes géneros que están registrados</w:t>
+            </w:r>
           </w:p>
           <w:p>
             <w:pPr>
@@ -19686,88 +19264,19 @@
                 <w:bCs/>
                 <w:color w:val="000000"/>
                 <w:sz w:val="20"/>
-              </w:rPr>
-            </w:pPr>
-            <w:r>
-              <w:rPr>
-                <w:rFonts w:ascii="Arial" w:hAnsi="Arial" w:cs="Arial"/>
-                <w:bCs/>
-                <w:color w:val="000000"/>
-                <w:sz w:val="20"/>
-              </w:rPr>
-              <w:t xml:space="preserve">El </w:t>
-            </w:r>
-            <w:proofErr w:type="spellStart"/>
-            <w:r>
-              <w:rPr>
-                <w:rFonts w:ascii="Arial" w:hAnsi="Arial" w:cs="Arial"/>
-                <w:bCs/>
-                <w:color w:val="000000"/>
-                <w:sz w:val="20"/>
-              </w:rPr>
-              <w:t>sistema</w:t>
-            </w:r>
-            <w:proofErr w:type="spellEnd"/>
-            <w:r>
-              <w:rPr>
-                <w:rFonts w:ascii="Arial" w:hAnsi="Arial" w:cs="Arial"/>
-                <w:bCs/>
-                <w:color w:val="000000"/>
-                <w:sz w:val="20"/>
-              </w:rPr>
-              <w:t xml:space="preserve"> </w:t>
-            </w:r>
-            <w:proofErr w:type="spellStart"/>
-            <w:r>
-              <w:rPr>
-                <w:rFonts w:ascii="Arial" w:hAnsi="Arial" w:cs="Arial"/>
-                <w:bCs/>
-                <w:color w:val="000000"/>
-                <w:sz w:val="20"/>
-              </w:rPr>
-              <w:t>despliega</w:t>
-            </w:r>
-            <w:proofErr w:type="spellEnd"/>
-            <w:r>
-              <w:rPr>
-                <w:rFonts w:ascii="Arial" w:hAnsi="Arial" w:cs="Arial"/>
-                <w:bCs/>
-                <w:color w:val="000000"/>
-                <w:sz w:val="20"/>
-              </w:rPr>
-              <w:t xml:space="preserve"> las canciones </w:t>
-            </w:r>
-            <w:proofErr w:type="spellStart"/>
-            <w:r>
-              <w:rPr>
-                <w:rFonts w:ascii="Arial" w:hAnsi="Arial" w:cs="Arial"/>
-                <w:bCs/>
-                <w:color w:val="000000"/>
-                <w:sz w:val="20"/>
-              </w:rPr>
-              <w:t>encontradas</w:t>
-            </w:r>
-            <w:proofErr w:type="spellEnd"/>
-            <w:r>
-              <w:rPr>
-                <w:rFonts w:ascii="Arial" w:hAnsi="Arial" w:cs="Arial"/>
-                <w:bCs/>
-                <w:color w:val="000000"/>
-                <w:sz w:val="20"/>
-              </w:rPr>
-              <w:t xml:space="preserve"> con ese </w:t>
-            </w:r>
-            <w:proofErr w:type="spellStart"/>
-            <w:r>
-              <w:rPr>
-                <w:rFonts w:ascii="Arial" w:hAnsi="Arial" w:cs="Arial"/>
-                <w:bCs/>
-                <w:color w:val="000000"/>
-                <w:sz w:val="20"/>
-              </w:rPr>
-              <w:t>género</w:t>
-            </w:r>
-            <w:proofErr w:type="spellEnd"/>
+                <w:lang w:val="es-MX"/>
+              </w:rPr>
+            </w:pPr>
+            <w:r>
+              <w:rPr>
+                <w:rFonts w:ascii="Arial" w:hAnsi="Arial" w:cs="Arial"/>
+                <w:bCs/>
+                <w:color w:val="000000"/>
+                <w:sz w:val="20"/>
+                <w:lang w:val="es-MX"/>
+              </w:rPr>
+              <w:t>El sistema despliega las canciones encontradas con ese género</w:t>
+            </w:r>
           </w:p>
           <w:p>
             <w:pPr>
@@ -19782,68 +19291,19 @@
                 <w:bCs/>
                 <w:color w:val="000000"/>
                 <w:sz w:val="20"/>
-              </w:rPr>
-            </w:pPr>
-            <w:r>
-              <w:rPr>
-                <w:rFonts w:ascii="Arial" w:hAnsi="Arial" w:cs="Arial"/>
-                <w:bCs/>
-                <w:color w:val="000000"/>
-                <w:sz w:val="20"/>
-              </w:rPr>
-              <w:t xml:space="preserve">El </w:t>
-            </w:r>
-            <w:proofErr w:type="spellStart"/>
-            <w:r>
-              <w:rPr>
-                <w:rFonts w:ascii="Arial" w:hAnsi="Arial" w:cs="Arial"/>
-                <w:bCs/>
-                <w:color w:val="000000"/>
-                <w:sz w:val="20"/>
-              </w:rPr>
-              <w:t>Usuario</w:t>
-            </w:r>
-            <w:proofErr w:type="spellEnd"/>
-            <w:r>
-              <w:rPr>
-                <w:rFonts w:ascii="Arial" w:hAnsi="Arial" w:cs="Arial"/>
-                <w:bCs/>
-                <w:color w:val="000000"/>
-                <w:sz w:val="20"/>
-              </w:rPr>
-              <w:t xml:space="preserve"> </w:t>
-            </w:r>
-            <w:proofErr w:type="spellStart"/>
-            <w:r>
-              <w:rPr>
-                <w:rFonts w:ascii="Arial" w:hAnsi="Arial" w:cs="Arial"/>
-                <w:bCs/>
-                <w:color w:val="000000"/>
-                <w:sz w:val="20"/>
-              </w:rPr>
-              <w:t>visualiza</w:t>
-            </w:r>
-            <w:proofErr w:type="spellEnd"/>
-            <w:r>
-              <w:rPr>
-                <w:rFonts w:ascii="Arial" w:hAnsi="Arial" w:cs="Arial"/>
-                <w:bCs/>
-                <w:color w:val="000000"/>
-                <w:sz w:val="20"/>
-              </w:rPr>
-              <w:t xml:space="preserve"> las canciones del </w:t>
-            </w:r>
-            <w:proofErr w:type="spellStart"/>
-            <w:r>
-              <w:rPr>
-                <w:rFonts w:ascii="Arial" w:hAnsi="Arial" w:cs="Arial"/>
-                <w:bCs/>
-                <w:color w:val="000000"/>
-                <w:sz w:val="20"/>
-              </w:rPr>
-              <w:t>género</w:t>
-            </w:r>
-            <w:proofErr w:type="spellEnd"/>
+                <w:lang w:val="es-MX"/>
+              </w:rPr>
+            </w:pPr>
+            <w:r>
+              <w:rPr>
+                <w:rFonts w:ascii="Arial" w:hAnsi="Arial" w:cs="Arial"/>
+                <w:bCs/>
+                <w:color w:val="000000"/>
+                <w:sz w:val="20"/>
+                <w:lang w:val="es-MX"/>
+              </w:rPr>
+              <w:t>El Usuario visualiza las canciones del género</w:t>
+            </w:r>
           </w:p>
         </w:tc>
       </w:tr>
@@ -20244,7 +19704,7 @@
                     </pic:cNvPicPr>
                   </pic:nvPicPr>
                   <pic:blipFill>
-                    <a:blip r:embed="rId28">
+                    <a:blip r:embed="rId29">
                       <a:extLst>
                         <a:ext uri="{28A0092B-C50C-407E-A947-70E740481C1C}">
                           <a14:useLocalDpi xmlns:a14="http://schemas.microsoft.com/office/drawing/2010/main" val="0"/>
@@ -20284,7 +19744,7 @@
           <w:color w:val="auto"/>
         </w:rPr>
       </w:pPr>
-      <w:bookmarkStart w:id="34" w:name="_Toc516860281"/>
+      <w:bookmarkStart w:id="35" w:name="_Toc516860281"/>
       <w:r>
         <w:rPr>
           <w:color w:val="auto"/>
@@ -20328,7 +19788,7 @@
         </w:rPr>
         <w:t xml:space="preserve"> Diagrama de robustez de CU-09 Buscar canción</w:t>
       </w:r>
-      <w:bookmarkEnd w:id="34"/>
+      <w:bookmarkEnd w:id="35"/>
     </w:p>
     <w:p>
       <w:pPr>
@@ -20358,7 +19818,7 @@
                     </pic:cNvPicPr>
                   </pic:nvPicPr>
                   <pic:blipFill>
-                    <a:blip r:embed="rId29" cstate="print">
+                    <a:blip r:embed="rId30" cstate="print">
                       <a:extLst>
                         <a:ext uri="{28A0092B-C50C-407E-A947-70E740481C1C}">
                           <a14:useLocalDpi xmlns:a14="http://schemas.microsoft.com/office/drawing/2010/main" val="0"/>
@@ -20398,7 +19858,7 @@
           <w:color w:val="auto"/>
         </w:rPr>
       </w:pPr>
-      <w:bookmarkStart w:id="35" w:name="_Toc516860282"/>
+      <w:bookmarkStart w:id="36" w:name="_Toc516860282"/>
       <w:r>
         <w:rPr>
           <w:color w:val="auto"/>
@@ -20442,7 +19902,7 @@
         </w:rPr>
         <w:t xml:space="preserve"> Diagrama de secuencia de CU-09 Buscar canción</w:t>
       </w:r>
-      <w:bookmarkEnd w:id="35"/>
+      <w:bookmarkEnd w:id="36"/>
     </w:p>
     <w:p/>
     <w:p>
@@ -20450,11 +19910,11 @@
         <w:pStyle w:val="Ttulo2"/>
         <w:spacing w:after="240" w:line="360" w:lineRule="auto"/>
       </w:pPr>
-      <w:bookmarkStart w:id="36" w:name="_Toc516860306"/>
+      <w:bookmarkStart w:id="37" w:name="_Toc517082163"/>
       <w:r>
         <w:t>CU-10 Visualizar biblioteca</w:t>
       </w:r>
-      <w:bookmarkEnd w:id="36"/>
+      <w:bookmarkEnd w:id="37"/>
     </w:p>
     <w:p>
       <w:pPr>
@@ -21033,79 +20493,19 @@
                 <w:bCs/>
                 <w:color w:val="000000"/>
                 <w:sz w:val="20"/>
-              </w:rPr>
-            </w:pPr>
-            <w:proofErr w:type="spellStart"/>
-            <w:r>
-              <w:rPr>
-                <w:rFonts w:ascii="Arial" w:hAnsi="Arial" w:cs="Arial"/>
-                <w:bCs/>
-                <w:color w:val="000000"/>
-                <w:sz w:val="20"/>
-              </w:rPr>
-              <w:t>Estar</w:t>
-            </w:r>
-            <w:proofErr w:type="spellEnd"/>
-            <w:r>
-              <w:rPr>
-                <w:rFonts w:ascii="Arial" w:hAnsi="Arial" w:cs="Arial"/>
-                <w:bCs/>
-                <w:color w:val="000000"/>
-                <w:sz w:val="20"/>
-              </w:rPr>
-              <w:t xml:space="preserve"> </w:t>
-            </w:r>
-            <w:proofErr w:type="spellStart"/>
-            <w:r>
-              <w:rPr>
-                <w:rFonts w:ascii="Arial" w:hAnsi="Arial" w:cs="Arial"/>
-                <w:bCs/>
-                <w:color w:val="000000"/>
-                <w:sz w:val="20"/>
-              </w:rPr>
-              <w:t>registrado</w:t>
-            </w:r>
-            <w:proofErr w:type="spellEnd"/>
-            <w:r>
-              <w:rPr>
-                <w:rFonts w:ascii="Arial" w:hAnsi="Arial" w:cs="Arial"/>
-                <w:bCs/>
-                <w:color w:val="000000"/>
-                <w:sz w:val="20"/>
-              </w:rPr>
-              <w:t xml:space="preserve"> </w:t>
-            </w:r>
-            <w:proofErr w:type="spellStart"/>
-            <w:r>
-              <w:rPr>
-                <w:rFonts w:ascii="Arial" w:hAnsi="Arial" w:cs="Arial"/>
-                <w:bCs/>
-                <w:color w:val="000000"/>
-                <w:sz w:val="20"/>
-              </w:rPr>
-              <w:t>en</w:t>
-            </w:r>
-            <w:proofErr w:type="spellEnd"/>
-            <w:r>
-              <w:rPr>
-                <w:rFonts w:ascii="Arial" w:hAnsi="Arial" w:cs="Arial"/>
-                <w:bCs/>
-                <w:color w:val="000000"/>
-                <w:sz w:val="20"/>
-              </w:rPr>
-              <w:t xml:space="preserve"> el </w:t>
-            </w:r>
-            <w:proofErr w:type="spellStart"/>
-            <w:r>
-              <w:rPr>
-                <w:rFonts w:ascii="Arial" w:hAnsi="Arial" w:cs="Arial"/>
-                <w:bCs/>
-                <w:color w:val="000000"/>
-                <w:sz w:val="20"/>
-              </w:rPr>
-              <w:t>sistema</w:t>
-            </w:r>
-            <w:proofErr w:type="spellEnd"/>
+                <w:lang w:val="es-MX"/>
+              </w:rPr>
+            </w:pPr>
+            <w:r>
+              <w:rPr>
+                <w:rFonts w:ascii="Arial" w:hAnsi="Arial" w:cs="Arial"/>
+                <w:bCs/>
+                <w:color w:val="000000"/>
+                <w:sz w:val="20"/>
+                <w:lang w:val="es-MX"/>
+              </w:rPr>
+              <w:t>Estar registrado en el sistema</w:t>
+            </w:r>
           </w:p>
         </w:tc>
       </w:tr>
@@ -21158,136 +20558,18 @@
                 <w:bCs/>
                 <w:color w:val="000000"/>
                 <w:sz w:val="20"/>
-              </w:rPr>
-            </w:pPr>
-            <w:r>
-              <w:rPr>
-                <w:rFonts w:ascii="Arial" w:hAnsi="Arial" w:cs="Arial"/>
-                <w:bCs/>
-                <w:color w:val="000000"/>
-                <w:sz w:val="20"/>
-              </w:rPr>
-              <w:t xml:space="preserve">El </w:t>
-            </w:r>
-            <w:proofErr w:type="spellStart"/>
-            <w:r>
-              <w:rPr>
-                <w:rFonts w:ascii="Arial" w:hAnsi="Arial" w:cs="Arial"/>
-                <w:bCs/>
-                <w:color w:val="000000"/>
-                <w:sz w:val="20"/>
-              </w:rPr>
-              <w:t>sistema</w:t>
-            </w:r>
-            <w:proofErr w:type="spellEnd"/>
-            <w:r>
-              <w:rPr>
-                <w:rFonts w:ascii="Arial" w:hAnsi="Arial" w:cs="Arial"/>
-                <w:bCs/>
-                <w:color w:val="000000"/>
-                <w:sz w:val="20"/>
-              </w:rPr>
-              <w:t xml:space="preserve"> </w:t>
-            </w:r>
-            <w:proofErr w:type="spellStart"/>
-            <w:r>
-              <w:rPr>
-                <w:rFonts w:ascii="Arial" w:hAnsi="Arial" w:cs="Arial"/>
-                <w:bCs/>
-                <w:color w:val="000000"/>
-                <w:sz w:val="20"/>
-              </w:rPr>
-              <w:t>muestra</w:t>
-            </w:r>
-            <w:proofErr w:type="spellEnd"/>
-            <w:r>
-              <w:rPr>
-                <w:rFonts w:ascii="Arial" w:hAnsi="Arial" w:cs="Arial"/>
-                <w:bCs/>
-                <w:color w:val="000000"/>
-                <w:sz w:val="20"/>
-              </w:rPr>
-              <w:t xml:space="preserve"> una </w:t>
-            </w:r>
-            <w:proofErr w:type="spellStart"/>
-            <w:r>
-              <w:rPr>
-                <w:rFonts w:ascii="Arial" w:hAnsi="Arial" w:cs="Arial"/>
-                <w:bCs/>
-                <w:color w:val="000000"/>
-                <w:sz w:val="20"/>
-              </w:rPr>
-              <w:t>pantalla</w:t>
-            </w:r>
-            <w:proofErr w:type="spellEnd"/>
-            <w:r>
-              <w:rPr>
-                <w:rFonts w:ascii="Arial" w:hAnsi="Arial" w:cs="Arial"/>
-                <w:bCs/>
-                <w:color w:val="000000"/>
-                <w:sz w:val="20"/>
-              </w:rPr>
-              <w:t xml:space="preserve"> con </w:t>
-            </w:r>
-            <w:proofErr w:type="spellStart"/>
-            <w:r>
-              <w:rPr>
-                <w:rFonts w:ascii="Arial" w:hAnsi="Arial" w:cs="Arial"/>
-                <w:bCs/>
-                <w:color w:val="000000"/>
-                <w:sz w:val="20"/>
-              </w:rPr>
-              <w:t>varias</w:t>
-            </w:r>
-            <w:proofErr w:type="spellEnd"/>
-            <w:r>
-              <w:rPr>
-                <w:rFonts w:ascii="Arial" w:hAnsi="Arial" w:cs="Arial"/>
-                <w:bCs/>
-                <w:color w:val="000000"/>
-                <w:sz w:val="20"/>
-              </w:rPr>
-              <w:t xml:space="preserve"> </w:t>
-            </w:r>
-            <w:proofErr w:type="spellStart"/>
-            <w:r>
-              <w:rPr>
-                <w:rFonts w:ascii="Arial" w:hAnsi="Arial" w:cs="Arial"/>
-                <w:bCs/>
-                <w:color w:val="000000"/>
-                <w:sz w:val="20"/>
-              </w:rPr>
-              <w:t>pestañas</w:t>
-            </w:r>
-            <w:proofErr w:type="spellEnd"/>
-            <w:r>
-              <w:rPr>
-                <w:rFonts w:ascii="Arial" w:hAnsi="Arial" w:cs="Arial"/>
-                <w:bCs/>
-                <w:color w:val="000000"/>
-                <w:sz w:val="20"/>
-              </w:rPr>
-              <w:t xml:space="preserve"> y con la </w:t>
-            </w:r>
-            <w:proofErr w:type="spellStart"/>
-            <w:r>
-              <w:rPr>
-                <w:rFonts w:ascii="Arial" w:hAnsi="Arial" w:cs="Arial"/>
-                <w:bCs/>
-                <w:color w:val="000000"/>
-                <w:sz w:val="20"/>
-              </w:rPr>
-              <w:t>lista</w:t>
-            </w:r>
-            <w:proofErr w:type="spellEnd"/>
-            <w:r>
-              <w:rPr>
-                <w:rFonts w:ascii="Arial" w:hAnsi="Arial" w:cs="Arial"/>
-                <w:bCs/>
-                <w:color w:val="000000"/>
-                <w:sz w:val="20"/>
-              </w:rPr>
-              <w:t xml:space="preserve"> de canciones</w:t>
+                <w:lang w:val="es-MX"/>
+              </w:rPr>
+            </w:pPr>
+            <w:r>
+              <w:rPr>
+                <w:rFonts w:ascii="Arial" w:hAnsi="Arial" w:cs="Arial"/>
+                <w:bCs/>
+                <w:color w:val="000000"/>
+                <w:sz w:val="20"/>
+                <w:lang w:val="es-MX"/>
+              </w:rPr>
+              <w:t>El sistema muestra una pantalla con varias pestañas y con la lista de canciones</w:t>
             </w:r>
           </w:p>
           <w:p>
@@ -21304,56 +20586,18 @@
                 <w:bCs/>
                 <w:color w:val="000000"/>
                 <w:sz w:val="20"/>
-              </w:rPr>
-            </w:pPr>
-            <w:r>
-              <w:rPr>
-                <w:rFonts w:ascii="Arial" w:hAnsi="Arial" w:cs="Arial"/>
-                <w:bCs/>
-                <w:color w:val="000000"/>
-                <w:sz w:val="20"/>
-              </w:rPr>
-              <w:t xml:space="preserve">El </w:t>
-            </w:r>
-            <w:proofErr w:type="spellStart"/>
-            <w:r>
-              <w:rPr>
-                <w:rFonts w:ascii="Arial" w:hAnsi="Arial" w:cs="Arial"/>
-                <w:bCs/>
-                <w:color w:val="000000"/>
-                <w:sz w:val="20"/>
-              </w:rPr>
-              <w:t>usuario</w:t>
-            </w:r>
-            <w:proofErr w:type="spellEnd"/>
-            <w:r>
-              <w:rPr>
-                <w:rFonts w:ascii="Arial" w:hAnsi="Arial" w:cs="Arial"/>
-                <w:bCs/>
-                <w:color w:val="000000"/>
-                <w:sz w:val="20"/>
-              </w:rPr>
-              <w:t xml:space="preserve"> </w:t>
-            </w:r>
-            <w:proofErr w:type="spellStart"/>
-            <w:r>
-              <w:rPr>
-                <w:rFonts w:ascii="Arial" w:hAnsi="Arial" w:cs="Arial"/>
-                <w:bCs/>
-                <w:color w:val="000000"/>
-                <w:sz w:val="20"/>
-              </w:rPr>
-              <w:t>visualiza</w:t>
-            </w:r>
-            <w:proofErr w:type="spellEnd"/>
-            <w:r>
-              <w:rPr>
-                <w:rFonts w:ascii="Arial" w:hAnsi="Arial" w:cs="Arial"/>
-                <w:bCs/>
-                <w:color w:val="000000"/>
-                <w:sz w:val="20"/>
-              </w:rPr>
-              <w:t xml:space="preserve"> las canciones </w:t>
+                <w:lang w:val="es-MX"/>
+              </w:rPr>
+            </w:pPr>
+            <w:r>
+              <w:rPr>
+                <w:rFonts w:ascii="Arial" w:hAnsi="Arial" w:cs="Arial"/>
+                <w:bCs/>
+                <w:color w:val="000000"/>
+                <w:sz w:val="20"/>
+                <w:lang w:val="es-MX"/>
+              </w:rPr>
+              <w:t xml:space="preserve">El usuario visualiza las canciones </w:t>
             </w:r>
           </w:p>
         </w:tc>
@@ -21601,148 +20845,19 @@
                 <w:bCs/>
                 <w:color w:val="000000"/>
                 <w:sz w:val="20"/>
-              </w:rPr>
-            </w:pPr>
-            <w:r>
-              <w:rPr>
-                <w:rFonts w:ascii="Arial" w:hAnsi="Arial" w:cs="Arial"/>
-                <w:bCs/>
-                <w:color w:val="000000"/>
-                <w:sz w:val="20"/>
-              </w:rPr>
-              <w:t xml:space="preserve">El </w:t>
-            </w:r>
-            <w:proofErr w:type="spellStart"/>
-            <w:r>
-              <w:rPr>
-                <w:rFonts w:ascii="Arial" w:hAnsi="Arial" w:cs="Arial"/>
-                <w:bCs/>
-                <w:color w:val="000000"/>
-                <w:sz w:val="20"/>
-              </w:rPr>
-              <w:t>sistema</w:t>
-            </w:r>
-            <w:proofErr w:type="spellEnd"/>
-            <w:r>
-              <w:rPr>
-                <w:rFonts w:ascii="Arial" w:hAnsi="Arial" w:cs="Arial"/>
-                <w:bCs/>
-                <w:color w:val="000000"/>
-                <w:sz w:val="20"/>
-              </w:rPr>
-              <w:t xml:space="preserve"> </w:t>
-            </w:r>
-            <w:proofErr w:type="spellStart"/>
-            <w:r>
-              <w:rPr>
-                <w:rFonts w:ascii="Arial" w:hAnsi="Arial" w:cs="Arial"/>
-                <w:bCs/>
-                <w:color w:val="000000"/>
-                <w:sz w:val="20"/>
-              </w:rPr>
-              <w:t>despliega</w:t>
-            </w:r>
-            <w:proofErr w:type="spellEnd"/>
-            <w:r>
-              <w:rPr>
-                <w:rFonts w:ascii="Arial" w:hAnsi="Arial" w:cs="Arial"/>
-                <w:bCs/>
-                <w:color w:val="000000"/>
-                <w:sz w:val="20"/>
-              </w:rPr>
-              <w:t xml:space="preserve"> una </w:t>
-            </w:r>
-            <w:proofErr w:type="spellStart"/>
-            <w:r>
-              <w:rPr>
-                <w:rFonts w:ascii="Arial" w:hAnsi="Arial" w:cs="Arial"/>
-                <w:bCs/>
-                <w:color w:val="000000"/>
-                <w:sz w:val="20"/>
-              </w:rPr>
-              <w:t>lista</w:t>
-            </w:r>
-            <w:proofErr w:type="spellEnd"/>
-            <w:r>
-              <w:rPr>
-                <w:rFonts w:ascii="Arial" w:hAnsi="Arial" w:cs="Arial"/>
-                <w:bCs/>
-                <w:color w:val="000000"/>
-                <w:sz w:val="20"/>
-              </w:rPr>
-              <w:t xml:space="preserve"> de </w:t>
-            </w:r>
-            <w:proofErr w:type="spellStart"/>
-            <w:r>
-              <w:rPr>
-                <w:rFonts w:ascii="Arial" w:hAnsi="Arial" w:cs="Arial"/>
-                <w:bCs/>
-                <w:color w:val="000000"/>
-                <w:sz w:val="20"/>
-              </w:rPr>
-              <w:t>Artistas</w:t>
-            </w:r>
-            <w:proofErr w:type="spellEnd"/>
-            <w:r>
-              <w:rPr>
-                <w:rFonts w:ascii="Arial" w:hAnsi="Arial" w:cs="Arial"/>
-                <w:bCs/>
-                <w:color w:val="000000"/>
-                <w:sz w:val="20"/>
-              </w:rPr>
-              <w:t xml:space="preserve"> </w:t>
-            </w:r>
-            <w:proofErr w:type="spellStart"/>
-            <w:r>
-              <w:rPr>
-                <w:rFonts w:ascii="Arial" w:hAnsi="Arial" w:cs="Arial"/>
-                <w:bCs/>
-                <w:color w:val="000000"/>
-                <w:sz w:val="20"/>
-              </w:rPr>
-              <w:t>contenidos</w:t>
-            </w:r>
-            <w:proofErr w:type="spellEnd"/>
-            <w:r>
-              <w:rPr>
-                <w:rFonts w:ascii="Arial" w:hAnsi="Arial" w:cs="Arial"/>
-                <w:bCs/>
-                <w:color w:val="000000"/>
-                <w:sz w:val="20"/>
-              </w:rPr>
-              <w:t xml:space="preserve"> </w:t>
-            </w:r>
-            <w:proofErr w:type="spellStart"/>
-            <w:r>
-              <w:rPr>
-                <w:rFonts w:ascii="Arial" w:hAnsi="Arial" w:cs="Arial"/>
-                <w:bCs/>
-                <w:color w:val="000000"/>
-                <w:sz w:val="20"/>
-              </w:rPr>
-              <w:t>en</w:t>
-            </w:r>
-            <w:proofErr w:type="spellEnd"/>
-            <w:r>
-              <w:rPr>
-                <w:rFonts w:ascii="Arial" w:hAnsi="Arial" w:cs="Arial"/>
-                <w:bCs/>
-                <w:color w:val="000000"/>
-                <w:sz w:val="20"/>
-              </w:rPr>
-              <w:t xml:space="preserve"> la </w:t>
-            </w:r>
-            <w:proofErr w:type="spellStart"/>
-            <w:r>
-              <w:rPr>
-                <w:rFonts w:ascii="Arial" w:hAnsi="Arial" w:cs="Arial"/>
-                <w:bCs/>
-                <w:color w:val="000000"/>
-                <w:sz w:val="20"/>
-              </w:rPr>
-              <w:t>biblioteca</w:t>
-            </w:r>
-            <w:proofErr w:type="spellEnd"/>
+                <w:lang w:val="es-MX"/>
+              </w:rPr>
+            </w:pPr>
+            <w:r>
+              <w:rPr>
+                <w:rFonts w:ascii="Arial" w:hAnsi="Arial" w:cs="Arial"/>
+                <w:bCs/>
+                <w:color w:val="000000"/>
+                <w:sz w:val="20"/>
+                <w:lang w:val="es-MX"/>
+              </w:rPr>
+              <w:t>El sistema despliega una lista de Artistas contenidos en la biblioteca</w:t>
+            </w:r>
           </w:p>
           <w:p>
             <w:pPr>
@@ -21781,148 +20896,19 @@
                 <w:bCs/>
                 <w:color w:val="000000"/>
                 <w:sz w:val="20"/>
-              </w:rPr>
-            </w:pPr>
-            <w:r>
-              <w:rPr>
-                <w:rFonts w:ascii="Arial" w:hAnsi="Arial" w:cs="Arial"/>
-                <w:bCs/>
-                <w:color w:val="000000"/>
-                <w:sz w:val="20"/>
-              </w:rPr>
-              <w:t xml:space="preserve">El </w:t>
-            </w:r>
-            <w:proofErr w:type="spellStart"/>
-            <w:r>
-              <w:rPr>
-                <w:rFonts w:ascii="Arial" w:hAnsi="Arial" w:cs="Arial"/>
-                <w:bCs/>
-                <w:color w:val="000000"/>
-                <w:sz w:val="20"/>
-              </w:rPr>
-              <w:t>sistema</w:t>
-            </w:r>
-            <w:proofErr w:type="spellEnd"/>
-            <w:r>
-              <w:rPr>
-                <w:rFonts w:ascii="Arial" w:hAnsi="Arial" w:cs="Arial"/>
-                <w:bCs/>
-                <w:color w:val="000000"/>
-                <w:sz w:val="20"/>
-              </w:rPr>
-              <w:t xml:space="preserve"> </w:t>
-            </w:r>
-            <w:proofErr w:type="spellStart"/>
-            <w:r>
-              <w:rPr>
-                <w:rFonts w:ascii="Arial" w:hAnsi="Arial" w:cs="Arial"/>
-                <w:bCs/>
-                <w:color w:val="000000"/>
-                <w:sz w:val="20"/>
-              </w:rPr>
-              <w:t>despliega</w:t>
-            </w:r>
-            <w:proofErr w:type="spellEnd"/>
-            <w:r>
-              <w:rPr>
-                <w:rFonts w:ascii="Arial" w:hAnsi="Arial" w:cs="Arial"/>
-                <w:bCs/>
-                <w:color w:val="000000"/>
-                <w:sz w:val="20"/>
-              </w:rPr>
-              <w:t xml:space="preserve"> una </w:t>
-            </w:r>
-            <w:proofErr w:type="spellStart"/>
-            <w:r>
-              <w:rPr>
-                <w:rFonts w:ascii="Arial" w:hAnsi="Arial" w:cs="Arial"/>
-                <w:bCs/>
-                <w:color w:val="000000"/>
-                <w:sz w:val="20"/>
-              </w:rPr>
-              <w:t>lista</w:t>
-            </w:r>
-            <w:proofErr w:type="spellEnd"/>
-            <w:r>
-              <w:rPr>
-                <w:rFonts w:ascii="Arial" w:hAnsi="Arial" w:cs="Arial"/>
-                <w:bCs/>
-                <w:color w:val="000000"/>
-                <w:sz w:val="20"/>
-              </w:rPr>
-              <w:t xml:space="preserve"> de </w:t>
-            </w:r>
-            <w:proofErr w:type="spellStart"/>
-            <w:r>
-              <w:rPr>
-                <w:rFonts w:ascii="Arial" w:hAnsi="Arial" w:cs="Arial"/>
-                <w:bCs/>
-                <w:color w:val="000000"/>
-                <w:sz w:val="20"/>
-              </w:rPr>
-              <w:t>Álbumes</w:t>
-            </w:r>
-            <w:proofErr w:type="spellEnd"/>
-            <w:r>
-              <w:rPr>
-                <w:rFonts w:ascii="Arial" w:hAnsi="Arial" w:cs="Arial"/>
-                <w:bCs/>
-                <w:color w:val="000000"/>
-                <w:sz w:val="20"/>
-              </w:rPr>
-              <w:t xml:space="preserve"> </w:t>
-            </w:r>
-            <w:proofErr w:type="spellStart"/>
-            <w:r>
-              <w:rPr>
-                <w:rFonts w:ascii="Arial" w:hAnsi="Arial" w:cs="Arial"/>
-                <w:bCs/>
-                <w:color w:val="000000"/>
-                <w:sz w:val="20"/>
-              </w:rPr>
-              <w:t>contenidos</w:t>
-            </w:r>
-            <w:proofErr w:type="spellEnd"/>
-            <w:r>
-              <w:rPr>
-                <w:rFonts w:ascii="Arial" w:hAnsi="Arial" w:cs="Arial"/>
-                <w:bCs/>
-                <w:color w:val="000000"/>
-                <w:sz w:val="20"/>
-              </w:rPr>
-              <w:t xml:space="preserve"> </w:t>
-            </w:r>
-            <w:proofErr w:type="spellStart"/>
-            <w:r>
-              <w:rPr>
-                <w:rFonts w:ascii="Arial" w:hAnsi="Arial" w:cs="Arial"/>
-                <w:bCs/>
-                <w:color w:val="000000"/>
-                <w:sz w:val="20"/>
-              </w:rPr>
-              <w:t>en</w:t>
-            </w:r>
-            <w:proofErr w:type="spellEnd"/>
-            <w:r>
-              <w:rPr>
-                <w:rFonts w:ascii="Arial" w:hAnsi="Arial" w:cs="Arial"/>
-                <w:bCs/>
-                <w:color w:val="000000"/>
-                <w:sz w:val="20"/>
-              </w:rPr>
-              <w:t xml:space="preserve"> la </w:t>
-            </w:r>
-            <w:proofErr w:type="spellStart"/>
-            <w:r>
-              <w:rPr>
-                <w:rFonts w:ascii="Arial" w:hAnsi="Arial" w:cs="Arial"/>
-                <w:bCs/>
-                <w:color w:val="000000"/>
-                <w:sz w:val="20"/>
-              </w:rPr>
-              <w:t>biblioteca</w:t>
-            </w:r>
-            <w:proofErr w:type="spellEnd"/>
+                <w:lang w:val="es-MX"/>
+              </w:rPr>
+            </w:pPr>
+            <w:r>
+              <w:rPr>
+                <w:rFonts w:ascii="Arial" w:hAnsi="Arial" w:cs="Arial"/>
+                <w:bCs/>
+                <w:color w:val="000000"/>
+                <w:sz w:val="20"/>
+                <w:lang w:val="es-MX"/>
+              </w:rPr>
+              <w:t>El sistema despliega una lista de Álbumes contenidos en la biblioteca</w:t>
+            </w:r>
           </w:p>
           <w:p>
             <w:pPr>
@@ -21961,148 +20947,19 @@
                 <w:bCs/>
                 <w:color w:val="000000"/>
                 <w:sz w:val="20"/>
-              </w:rPr>
-            </w:pPr>
-            <w:r>
-              <w:rPr>
-                <w:rFonts w:ascii="Arial" w:hAnsi="Arial" w:cs="Arial"/>
-                <w:bCs/>
-                <w:color w:val="000000"/>
-                <w:sz w:val="20"/>
-              </w:rPr>
-              <w:t xml:space="preserve">El </w:t>
-            </w:r>
-            <w:proofErr w:type="spellStart"/>
-            <w:r>
-              <w:rPr>
-                <w:rFonts w:ascii="Arial" w:hAnsi="Arial" w:cs="Arial"/>
-                <w:bCs/>
-                <w:color w:val="000000"/>
-                <w:sz w:val="20"/>
-              </w:rPr>
-              <w:t>sistema</w:t>
-            </w:r>
-            <w:proofErr w:type="spellEnd"/>
-            <w:r>
-              <w:rPr>
-                <w:rFonts w:ascii="Arial" w:hAnsi="Arial" w:cs="Arial"/>
-                <w:bCs/>
-                <w:color w:val="000000"/>
-                <w:sz w:val="20"/>
-              </w:rPr>
-              <w:t xml:space="preserve"> </w:t>
-            </w:r>
-            <w:proofErr w:type="spellStart"/>
-            <w:r>
-              <w:rPr>
-                <w:rFonts w:ascii="Arial" w:hAnsi="Arial" w:cs="Arial"/>
-                <w:bCs/>
-                <w:color w:val="000000"/>
-                <w:sz w:val="20"/>
-              </w:rPr>
-              <w:t>despliega</w:t>
-            </w:r>
-            <w:proofErr w:type="spellEnd"/>
-            <w:r>
-              <w:rPr>
-                <w:rFonts w:ascii="Arial" w:hAnsi="Arial" w:cs="Arial"/>
-                <w:bCs/>
-                <w:color w:val="000000"/>
-                <w:sz w:val="20"/>
-              </w:rPr>
-              <w:t xml:space="preserve"> una </w:t>
-            </w:r>
-            <w:proofErr w:type="spellStart"/>
-            <w:r>
-              <w:rPr>
-                <w:rFonts w:ascii="Arial" w:hAnsi="Arial" w:cs="Arial"/>
-                <w:bCs/>
-                <w:color w:val="000000"/>
-                <w:sz w:val="20"/>
-              </w:rPr>
-              <w:t>lista</w:t>
-            </w:r>
-            <w:proofErr w:type="spellEnd"/>
-            <w:r>
-              <w:rPr>
-                <w:rFonts w:ascii="Arial" w:hAnsi="Arial" w:cs="Arial"/>
-                <w:bCs/>
-                <w:color w:val="000000"/>
-                <w:sz w:val="20"/>
-              </w:rPr>
-              <w:t xml:space="preserve"> de </w:t>
-            </w:r>
-            <w:proofErr w:type="spellStart"/>
-            <w:r>
-              <w:rPr>
-                <w:rFonts w:ascii="Arial" w:hAnsi="Arial" w:cs="Arial"/>
-                <w:bCs/>
-                <w:color w:val="000000"/>
-                <w:sz w:val="20"/>
-              </w:rPr>
-              <w:t>Géneros</w:t>
-            </w:r>
-            <w:proofErr w:type="spellEnd"/>
-            <w:r>
-              <w:rPr>
-                <w:rFonts w:ascii="Arial" w:hAnsi="Arial" w:cs="Arial"/>
-                <w:bCs/>
-                <w:color w:val="000000"/>
-                <w:sz w:val="20"/>
-              </w:rPr>
-              <w:t xml:space="preserve"> </w:t>
-            </w:r>
-            <w:proofErr w:type="spellStart"/>
-            <w:r>
-              <w:rPr>
-                <w:rFonts w:ascii="Arial" w:hAnsi="Arial" w:cs="Arial"/>
-                <w:bCs/>
-                <w:color w:val="000000"/>
-                <w:sz w:val="20"/>
-              </w:rPr>
-              <w:t>contenidos</w:t>
-            </w:r>
-            <w:proofErr w:type="spellEnd"/>
-            <w:r>
-              <w:rPr>
-                <w:rFonts w:ascii="Arial" w:hAnsi="Arial" w:cs="Arial"/>
-                <w:bCs/>
-                <w:color w:val="000000"/>
-                <w:sz w:val="20"/>
-              </w:rPr>
-              <w:t xml:space="preserve"> </w:t>
-            </w:r>
-            <w:proofErr w:type="spellStart"/>
-            <w:r>
-              <w:rPr>
-                <w:rFonts w:ascii="Arial" w:hAnsi="Arial" w:cs="Arial"/>
-                <w:bCs/>
-                <w:color w:val="000000"/>
-                <w:sz w:val="20"/>
-              </w:rPr>
-              <w:t>en</w:t>
-            </w:r>
-            <w:proofErr w:type="spellEnd"/>
-            <w:r>
-              <w:rPr>
-                <w:rFonts w:ascii="Arial" w:hAnsi="Arial" w:cs="Arial"/>
-                <w:bCs/>
-                <w:color w:val="000000"/>
-                <w:sz w:val="20"/>
-              </w:rPr>
-              <w:t xml:space="preserve"> la </w:t>
-            </w:r>
-            <w:proofErr w:type="spellStart"/>
-            <w:r>
-              <w:rPr>
-                <w:rFonts w:ascii="Arial" w:hAnsi="Arial" w:cs="Arial"/>
-                <w:bCs/>
-                <w:color w:val="000000"/>
-                <w:sz w:val="20"/>
-              </w:rPr>
-              <w:t>biblioteca</w:t>
-            </w:r>
-            <w:proofErr w:type="spellEnd"/>
+                <w:lang w:val="es-MX"/>
+              </w:rPr>
+            </w:pPr>
+            <w:r>
+              <w:rPr>
+                <w:rFonts w:ascii="Arial" w:hAnsi="Arial" w:cs="Arial"/>
+                <w:bCs/>
+                <w:color w:val="000000"/>
+                <w:sz w:val="20"/>
+                <w:lang w:val="es-MX"/>
+              </w:rPr>
+              <w:t>El sistema despliega una lista de Géneros contenidos en la biblioteca</w:t>
+            </w:r>
           </w:p>
         </w:tc>
       </w:tr>
@@ -22132,7 +20989,6 @@
                 <w:sz w:val="20"/>
                 <w:szCs w:val="20"/>
               </w:rPr>
-              <w:lastRenderedPageBreak/>
               <w:t>Excepciones</w:t>
             </w:r>
           </w:p>
@@ -22453,7 +21309,7 @@
                     </pic:cNvPicPr>
                   </pic:nvPicPr>
                   <pic:blipFill>
-                    <a:blip r:embed="rId30">
+                    <a:blip r:embed="rId31">
                       <a:extLst>
                         <a:ext uri="{28A0092B-C50C-407E-A947-70E740481C1C}">
                           <a14:useLocalDpi xmlns:a14="http://schemas.microsoft.com/office/drawing/2010/main" val="0"/>
@@ -22493,7 +21349,7 @@
           <w:color w:val="auto"/>
         </w:rPr>
       </w:pPr>
-      <w:bookmarkStart w:id="37" w:name="_Toc516860283"/>
+      <w:bookmarkStart w:id="38" w:name="_Toc516860283"/>
       <w:r>
         <w:rPr>
           <w:color w:val="auto"/>
@@ -22537,7 +21393,7 @@
         </w:rPr>
         <w:t xml:space="preserve"> Diagrama de robustez de CU-10 Visualizar biblioteca</w:t>
       </w:r>
-      <w:bookmarkEnd w:id="37"/>
+      <w:bookmarkEnd w:id="38"/>
     </w:p>
     <w:p>
       <w:pPr>
@@ -22568,7 +21424,7 @@
                     </pic:cNvPicPr>
                   </pic:nvPicPr>
                   <pic:blipFill>
-                    <a:blip r:embed="rId31" cstate="print">
+                    <a:blip r:embed="rId32" cstate="print">
                       <a:extLst>
                         <a:ext uri="{28A0092B-C50C-407E-A947-70E740481C1C}">
                           <a14:useLocalDpi xmlns:a14="http://schemas.microsoft.com/office/drawing/2010/main" val="0"/>
@@ -22608,7 +21464,7 @@
           <w:color w:val="auto"/>
         </w:rPr>
       </w:pPr>
-      <w:bookmarkStart w:id="38" w:name="_Toc516860284"/>
+      <w:bookmarkStart w:id="39" w:name="_Toc516860284"/>
       <w:r>
         <w:rPr>
           <w:color w:val="auto"/>
@@ -22652,18 +21508,18 @@
         </w:rPr>
         <w:t xml:space="preserve">  Diagrama de secuencia de CU-10 Visualizar biblioteca</w:t>
       </w:r>
-      <w:bookmarkEnd w:id="38"/>
+      <w:bookmarkEnd w:id="39"/>
     </w:p>
     <w:p>
       <w:pPr>
         <w:pStyle w:val="Ttulo2"/>
         <w:spacing w:after="240" w:line="360" w:lineRule="auto"/>
       </w:pPr>
-      <w:bookmarkStart w:id="39" w:name="_Toc516860307"/>
+      <w:bookmarkStart w:id="40" w:name="_Toc517082164"/>
       <w:r>
         <w:t>CU-11 Agregar álbum</w:t>
       </w:r>
-      <w:bookmarkEnd w:id="39"/>
+      <w:bookmarkEnd w:id="40"/>
     </w:p>
     <w:p>
       <w:pPr>
@@ -23625,7 +22481,6 @@
                 <w:sz w:val="20"/>
                 <w:lang w:val="es-ES"/>
               </w:rPr>
-              <w:lastRenderedPageBreak/>
               <w:t>Flujos Alternos:</w:t>
             </w:r>
           </w:p>
@@ -24894,7 +23749,7 @@
                     </pic:cNvPicPr>
                   </pic:nvPicPr>
                   <pic:blipFill>
-                    <a:blip r:embed="rId32">
+                    <a:blip r:embed="rId33">
                       <a:extLst>
                         <a:ext uri="{28A0092B-C50C-407E-A947-70E740481C1C}">
                           <a14:useLocalDpi xmlns:a14="http://schemas.microsoft.com/office/drawing/2010/main" val="0"/>
@@ -24933,7 +23788,7 @@
           <w:color w:val="auto"/>
         </w:rPr>
       </w:pPr>
-      <w:bookmarkStart w:id="40" w:name="_Toc516860285"/>
+      <w:bookmarkStart w:id="41" w:name="_Toc516860285"/>
       <w:r>
         <w:rPr>
           <w:color w:val="auto"/>
@@ -24977,7 +23832,7 @@
         </w:rPr>
         <w:t xml:space="preserve"> Diagrama de robustez de CU-11 Agregar álbum</w:t>
       </w:r>
-      <w:bookmarkEnd w:id="40"/>
+      <w:bookmarkEnd w:id="41"/>
     </w:p>
     <w:p>
       <w:pPr>
@@ -25007,7 +23862,7 @@
                     </pic:cNvPicPr>
                   </pic:nvPicPr>
                   <pic:blipFill>
-                    <a:blip r:embed="rId33">
+                    <a:blip r:embed="rId34">
                       <a:extLst>
                         <a:ext uri="{28A0092B-C50C-407E-A947-70E740481C1C}">
                           <a14:useLocalDpi xmlns:a14="http://schemas.microsoft.com/office/drawing/2010/main" val="0"/>
@@ -25047,7 +23902,7 @@
           <w:color w:val="auto"/>
         </w:rPr>
       </w:pPr>
-      <w:bookmarkStart w:id="41" w:name="_Toc516860286"/>
+      <w:bookmarkStart w:id="42" w:name="_Toc516860286"/>
       <w:r>
         <w:rPr>
           <w:color w:val="auto"/>
@@ -25091,19 +23946,19 @@
         </w:rPr>
         <w:t xml:space="preserve">  Diagrama de secuencia de CU-11 Agregar álbum</w:t>
       </w:r>
-      <w:bookmarkEnd w:id="41"/>
+      <w:bookmarkEnd w:id="42"/>
     </w:p>
     <w:p>
       <w:pPr>
         <w:pStyle w:val="Ttulo2"/>
         <w:spacing w:after="240" w:line="360" w:lineRule="auto"/>
       </w:pPr>
-      <w:bookmarkStart w:id="42" w:name="_Toc516860308"/>
+      <w:bookmarkStart w:id="43" w:name="_Toc517082165"/>
       <w:r>
         <w:lastRenderedPageBreak/>
         <w:t>CU-12 Configurar calidad de reproducción</w:t>
       </w:r>
-      <w:bookmarkEnd w:id="42"/>
+      <w:bookmarkEnd w:id="43"/>
     </w:p>
     <w:p>
       <w:pPr>
@@ -26367,7 +25222,7 @@
                     </pic:cNvPicPr>
                   </pic:nvPicPr>
                   <pic:blipFill>
-                    <a:blip r:embed="rId34">
+                    <a:blip r:embed="rId35">
                       <a:extLst>
                         <a:ext uri="{28A0092B-C50C-407E-A947-70E740481C1C}">
                           <a14:useLocalDpi xmlns:a14="http://schemas.microsoft.com/office/drawing/2010/main" val="0"/>
@@ -26406,7 +25261,7 @@
           <w:color w:val="auto"/>
         </w:rPr>
       </w:pPr>
-      <w:bookmarkStart w:id="43" w:name="_Toc516860287"/>
+      <w:bookmarkStart w:id="44" w:name="_Toc516860287"/>
       <w:r>
         <w:rPr>
           <w:color w:val="auto"/>
@@ -26462,7 +25317,7 @@
         </w:rPr>
         <w:t>a de robustez de CU-12 Configurar calidad de reproducción</w:t>
       </w:r>
-      <w:bookmarkEnd w:id="43"/>
+      <w:bookmarkEnd w:id="44"/>
     </w:p>
     <w:p>
       <w:pPr>
@@ -26491,7 +25346,7 @@
                     </pic:cNvPicPr>
                   </pic:nvPicPr>
                   <pic:blipFill>
-                    <a:blip r:embed="rId35">
+                    <a:blip r:embed="rId36">
                       <a:extLst>
                         <a:ext uri="{28A0092B-C50C-407E-A947-70E740481C1C}">
                           <a14:useLocalDpi xmlns:a14="http://schemas.microsoft.com/office/drawing/2010/main" val="0"/>
@@ -26530,7 +25385,7 @@
           <w:color w:val="auto"/>
         </w:rPr>
       </w:pPr>
-      <w:bookmarkStart w:id="44" w:name="_Toc516860288"/>
+      <w:bookmarkStart w:id="45" w:name="_Toc516860288"/>
       <w:r>
         <w:rPr>
           <w:color w:val="auto"/>
@@ -26574,12 +25429,12 @@
         </w:rPr>
         <w:t xml:space="preserve"> Diagrama de secuencia de CU-12 Configurar calidad de reproducción</w:t>
       </w:r>
-      <w:bookmarkEnd w:id="44"/>
+      <w:bookmarkEnd w:id="45"/>
     </w:p>
     <w:p/>
     <w:sectPr>
-      <w:headerReference w:type="default" r:id="rId36"/>
-      <w:footerReference w:type="default" r:id="rId37"/>
+      <w:headerReference w:type="default" r:id="rId37"/>
+      <w:footerReference w:type="default" r:id="rId38"/>
       <w:pgSz w:w="12240" w:h="15840"/>
       <w:pgMar w:top="1417" w:right="1701" w:bottom="1417" w:left="1701" w:header="708" w:footer="708" w:gutter="0"/>
       <w:cols w:space="708"/>
@@ -26624,6 +25479,7 @@
         <w:docPartUnique/>
       </w:docPartObj>
     </w:sdtPr>
+    <w:sdtEndPr/>
     <w:sdtContent>
       <w:sdt>
         <w:sdtPr>
@@ -26633,6 +25489,7 @@
             <w:docPartUnique/>
           </w:docPartObj>
         </w:sdtPr>
+        <w:sdtEndPr/>
         <w:sdtContent>
           <w:p>
             <w:pPr>
@@ -31962,7 +30819,7 @@
 </file>
 
 <file path=customXml/itemProps1.xml><?xml version="1.0" encoding="utf-8"?>
-<ds:datastoreItem xmlns:ds="http://schemas.openxmlformats.org/officeDocument/2006/customXml" ds:itemID="{F3CB264E-7916-458B-8383-78CFB43F7C00}">
+<ds:datastoreItem xmlns:ds="http://schemas.openxmlformats.org/officeDocument/2006/customXml" ds:itemID="{CB49F3DA-0B58-4C89-8D9F-B290C4FCC3D3}">
   <ds:schemaRefs>
     <ds:schemaRef ds:uri="http://schemas.openxmlformats.org/officeDocument/2006/bibliography"/>
   </ds:schemaRefs>

</xml_diff>